<commit_message>
Updated "Deckblat"; Added "Übung 2"
</commit_message>
<xml_diff>
--- a/1IB/GDI/Übung 1/Deckblatt.docx
+++ b/1IB/GDI/Übung 1/Deckblatt.docx
@@ -1,6 +1,6 @@
 
 <file path=word/document.xml><?xml version="1.0" encoding="utf-8"?>
-<w:document xmlns:wpc="http://schemas.microsoft.com/office/word/2010/wordprocessingCanvas" xmlns:mc="http://schemas.openxmlformats.org/markup-compatibility/2006" xmlns:o="urn:schemas-microsoft-com:office:office" xmlns:r="http://schemas.openxmlformats.org/officeDocument/2006/relationships" xmlns:m="http://schemas.openxmlformats.org/officeDocument/2006/math" xmlns:v="urn:schemas-microsoft-com:vml" xmlns:wp14="http://schemas.microsoft.com/office/word/2010/wordprocessingDrawing" xmlns:wp="http://schemas.openxmlformats.org/drawingml/2006/wordprocessingDrawing" xmlns:w10="urn:schemas-microsoft-com:office:word" xmlns:w="http://schemas.openxmlformats.org/wordprocessingml/2006/main" xmlns:w14="http://schemas.microsoft.com/office/word/2010/wordml" xmlns:wpg="http://schemas.microsoft.com/office/word/2010/wordprocessingGroup" xmlns:wpi="http://schemas.microsoft.com/office/word/2010/wordprocessingInk" xmlns:wne="http://schemas.microsoft.com/office/word/2006/wordml" xmlns:wps="http://schemas.microsoft.com/office/word/2010/wordprocessingShape" mc:Ignorable="w14 wp14">
+<w:document xmlns:wpc="http://schemas.microsoft.com/office/word/2010/wordprocessingCanvas" xmlns:mc="http://schemas.openxmlformats.org/markup-compatibility/2006" xmlns:o="urn:schemas-microsoft-com:office:office" xmlns:r="http://schemas.openxmlformats.org/officeDocument/2006/relationships" xmlns:m="http://schemas.openxmlformats.org/officeDocument/2006/math" xmlns:v="urn:schemas-microsoft-com:vml" xmlns:wp14="http://schemas.microsoft.com/office/word/2010/wordprocessingDrawing" xmlns:wp="http://schemas.openxmlformats.org/drawingml/2006/wordprocessingDrawing" xmlns:w10="urn:schemas-microsoft-com:office:word" xmlns:w="http://schemas.openxmlformats.org/wordprocessingml/2006/main" xmlns:w14="http://schemas.microsoft.com/office/word/2010/wordml" xmlns:w15="http://schemas.microsoft.com/office/word/2012/wordml" xmlns:wpg="http://schemas.microsoft.com/office/word/2010/wordprocessingGroup" xmlns:wpi="http://schemas.microsoft.com/office/word/2010/wordprocessingInk" xmlns:wne="http://schemas.microsoft.com/office/word/2006/wordml" xmlns:wps="http://schemas.microsoft.com/office/word/2010/wordprocessingShape" mc:Ignorable="w14 w15 wp14">
   <w:body>
     <w:p>
       <w:pPr>
@@ -38,8 +38,6 @@
           <w:szCs w:val="40"/>
         </w:rPr>
       </w:pPr>
-      <w:bookmarkStart w:id="0" w:name="_GoBack"/>
-      <w:bookmarkEnd w:id="0"/>
     </w:p>
     <w:p>
       <w:pPr>
@@ -223,6 +221,7 @@
                 <w:szCs w:val="28"/>
               </w:rPr>
             </w:pPr>
+            <w:proofErr w:type="spellStart"/>
             <w:r>
               <w:rPr>
                 <w:sz w:val="28"/>
@@ -230,6 +229,7 @@
               </w:rPr>
               <w:t>Romdhane</w:t>
             </w:r>
+            <w:proofErr w:type="spellEnd"/>
           </w:p>
         </w:tc>
       </w:tr>
@@ -453,11 +453,11 @@
                 <w:lang w:eastAsia="de-DE"/>
               </w:rPr>
               <w:drawing>
-                <wp:inline distT="0" distB="0" distL="0" distR="0">
-                  <wp:extent cx="807522" cy="807522"/>
-                  <wp:effectExtent l="266700" t="190500" r="240665" b="221615"/>
+                <wp:inline distT="0" distB="0" distL="0" distR="0" wp14:anchorId="171B0E97" wp14:editId="040B7F8A">
+                  <wp:extent cx="807085" cy="877824"/>
+                  <wp:effectExtent l="266700" t="209550" r="221615" b="208280"/>
                   <wp:docPr id="1" name="Grafik 1" descr="https://avatars3.githubusercontent.com/u/9662662?v=3&amp;s=460">
-                    <a:hlinkClick xmlns:a="http://schemas.openxmlformats.org/drawingml/2006/main" r:id="rId6"/>
+                    <a:hlinkClick xmlns:a="http://schemas.openxmlformats.org/drawingml/2006/main" r:id="rId5"/>
                   </wp:docPr>
                   <wp:cNvGraphicFramePr>
                     <a:graphicFrameLocks xmlns:a="http://schemas.openxmlformats.org/drawingml/2006/main" noChangeAspect="1"/>
@@ -467,14 +467,14 @@
                       <pic:pic xmlns:pic="http://schemas.openxmlformats.org/drawingml/2006/picture">
                         <pic:nvPicPr>
                           <pic:cNvPr id="0" name="Picture 1" descr="https://avatars3.githubusercontent.com/u/9662662?v=3&amp;s=460">
-                            <a:hlinkClick r:id="rId6"/>
+                            <a:hlinkClick r:id="rId5"/>
                           </pic:cNvPr>
                           <pic:cNvPicPr>
                             <a:picLocks noChangeAspect="1" noChangeArrowheads="1"/>
                           </pic:cNvPicPr>
                         </pic:nvPicPr>
                         <pic:blipFill>
-                          <a:blip r:embed="rId7" cstate="print">
+                          <a:blip r:embed="rId6" cstate="print">
                             <a:extLst>
                               <a:ext uri="{28A0092B-C50C-407E-A947-70E740481C1C}">
                                 <a14:useLocalDpi xmlns:a14="http://schemas.microsoft.com/office/drawing/2010/main" val="0"/>
@@ -489,7 +489,7 @@
                         <pic:spPr bwMode="auto">
                           <a:xfrm>
                             <a:off x="0" y="0"/>
-                            <a:ext cx="807522" cy="807522"/>
+                            <a:ext cx="809458" cy="880405"/>
                           </a:xfrm>
                           <a:prstGeom prst="rect">
                             <a:avLst/>
@@ -550,13 +550,15 @@
             <w:r>
               <w:rPr>
                 <w:noProof/>
+                <w:sz w:val="28"/>
+                <w:szCs w:val="28"/>
                 <w:lang w:eastAsia="de-DE"/>
               </w:rPr>
               <w:drawing>
                 <wp:inline distT="0" distB="0" distL="0" distR="0">
-                  <wp:extent cx="760095" cy="760095"/>
-                  <wp:effectExtent l="171450" t="152400" r="192405" b="211455"/>
-                  <wp:docPr id="2" name="Grafik 2" descr="http://placehold.it/80x80.png/000/fff/&amp;text=%3F"/>
+                  <wp:extent cx="828675" cy="847725"/>
+                  <wp:effectExtent l="152400" t="171450" r="180975" b="180975"/>
+                  <wp:docPr id="9" name="Grafik 9"/>
                   <wp:cNvGraphicFramePr>
                     <a:graphicFrameLocks xmlns:a="http://schemas.openxmlformats.org/drawingml/2006/main" noChangeAspect="1"/>
                   </wp:cNvGraphicFramePr>
@@ -564,28 +566,25 @@
                     <a:graphicData uri="http://schemas.openxmlformats.org/drawingml/2006/picture">
                       <pic:pic xmlns:pic="http://schemas.openxmlformats.org/drawingml/2006/picture">
                         <pic:nvPicPr>
-                          <pic:cNvPr id="0" name="Picture 3" descr="http://placehold.it/80x80.png/000/fff/&amp;text=%3F"/>
-                          <pic:cNvPicPr>
-                            <a:picLocks noChangeAspect="1" noChangeArrowheads="1"/>
-                          </pic:cNvPicPr>
+                          <pic:cNvPr id="9" name="pass mini.png"/>
+                          <pic:cNvPicPr/>
                         </pic:nvPicPr>
                         <pic:blipFill>
-                          <a:blip r:embed="rId8">
+                          <a:blip r:embed="rId7">
                             <a:extLst>
                               <a:ext uri="{28A0092B-C50C-407E-A947-70E740481C1C}">
                                 <a14:useLocalDpi xmlns:a14="http://schemas.microsoft.com/office/drawing/2010/main" val="0"/>
                               </a:ext>
                             </a:extLst>
                           </a:blip>
-                          <a:srcRect/>
                           <a:stretch>
                             <a:fillRect/>
                           </a:stretch>
                         </pic:blipFill>
-                        <pic:spPr bwMode="auto">
+                        <pic:spPr>
                           <a:xfrm>
                             <a:off x="0" y="0"/>
-                            <a:ext cx="760095" cy="760095"/>
+                            <a:ext cx="844475" cy="863888"/>
                           </a:xfrm>
                           <a:prstGeom prst="rect">
                             <a:avLst/>
@@ -595,29 +594,28 @@
                               <a:shade val="85000"/>
                             </a:srgbClr>
                           </a:solidFill>
-                          <a:ln w="190500" cap="sq">
+                          <a:ln w="190500" cap="rnd">
                             <a:solidFill>
                               <a:srgbClr val="FFFFFF"/>
                             </a:solidFill>
-                            <a:miter lim="800000"/>
                           </a:ln>
                           <a:effectLst>
-                            <a:outerShdw blurRad="55000" dist="18000" dir="5400000" algn="tl" rotWithShape="0">
+                            <a:outerShdw blurRad="50000" algn="tl" rotWithShape="0">
                               <a:srgbClr val="000000">
-                                <a:alpha val="40000"/>
+                                <a:alpha val="41000"/>
                               </a:srgbClr>
                             </a:outerShdw>
                           </a:effectLst>
                           <a:scene3d>
                             <a:camera prst="orthographicFront"/>
                             <a:lightRig rig="twoPt" dir="t">
-                              <a:rot lat="0" lon="0" rev="7200000"/>
+                              <a:rot lat="0" lon="0" rev="7800000"/>
                             </a:lightRig>
                           </a:scene3d>
-                          <a:sp3d>
-                            <a:bevelT w="25400" h="19050"/>
+                          <a:sp3d contourW="6350">
+                            <a:bevelT w="50800" h="16510"/>
                             <a:contourClr>
-                              <a:srgbClr val="FFFFFF"/>
+                              <a:srgbClr val="C0C0C0"/>
                             </a:contourClr>
                           </a:sp3d>
                         </pic:spPr>
@@ -647,10 +645,10 @@
                 <w:lang w:eastAsia="de-DE"/>
               </w:rPr>
               <w:drawing>
-                <wp:inline distT="0" distB="0" distL="0" distR="0">
-                  <wp:extent cx="760095" cy="760095"/>
-                  <wp:effectExtent l="209550" t="247650" r="230505" b="249555"/>
-                  <wp:docPr id="3" name="Grafik 3" descr="http://placehold.it/80x80.png/000/fff/&amp;text=%3F"/>
+                <wp:inline distT="0" distB="0" distL="0" distR="0" wp14:anchorId="53241158" wp14:editId="4D9002F4">
+                  <wp:extent cx="829628" cy="870509"/>
+                  <wp:effectExtent l="209550" t="228600" r="218440" b="215900"/>
+                  <wp:docPr id="10" name="Bild 2" descr="https://mmi407.whatsapp.net/d/KlfDLYG-VMIKzyhdKFsBZlYS1Zc/AguTc4pGfQE5zyuAGgmiH_W6pS3z32CF7b7clJ3FxQ3K.jpg"/>
                   <wp:cNvGraphicFramePr>
                     <a:graphicFrameLocks xmlns:a="http://schemas.openxmlformats.org/drawingml/2006/main" noChangeAspect="1"/>
                   </wp:cNvGraphicFramePr>
@@ -658,28 +656,26 @@
                     <a:graphicData uri="http://schemas.openxmlformats.org/drawingml/2006/picture">
                       <pic:pic xmlns:pic="http://schemas.openxmlformats.org/drawingml/2006/picture">
                         <pic:nvPicPr>
-                          <pic:cNvPr id="0" name="Picture 5" descr="http://placehold.it/80x80.png/000/fff/&amp;text=%3F"/>
+                          <pic:cNvPr id="0" name="Picture 2" descr="https://mmi407.whatsapp.net/d/KlfDLYG-VMIKzyhdKFsBZlYS1Zc/AguTc4pGfQE5zyuAGgmiH_W6pS3z32CF7b7clJ3FxQ3K.jpg"/>
                           <pic:cNvPicPr>
                             <a:picLocks noChangeAspect="1" noChangeArrowheads="1"/>
                           </pic:cNvPicPr>
                         </pic:nvPicPr>
-                        <pic:blipFill>
-                          <a:blip r:embed="rId8">
+                        <pic:blipFill rotWithShape="1">
+                          <a:blip r:embed="rId8" cstate="print">
                             <a:extLst>
                               <a:ext uri="{28A0092B-C50C-407E-A947-70E740481C1C}">
                                 <a14:useLocalDpi xmlns:a14="http://schemas.microsoft.com/office/drawing/2010/main" val="0"/>
                               </a:ext>
                             </a:extLst>
                           </a:blip>
-                          <a:srcRect/>
-                          <a:stretch>
-                            <a:fillRect/>
-                          </a:stretch>
+                          <a:srcRect t="774" b="774"/>
+                          <a:stretch/>
                         </pic:blipFill>
                         <pic:spPr bwMode="auto">
                           <a:xfrm>
                             <a:off x="0" y="0"/>
-                            <a:ext cx="760095" cy="760095"/>
+                            <a:ext cx="849458" cy="891316"/>
                           </a:xfrm>
                           <a:prstGeom prst="rect">
                             <a:avLst/>
@@ -689,31 +685,31 @@
                               <a:shade val="85000"/>
                             </a:srgbClr>
                           </a:solidFill>
-                          <a:ln w="190500" cap="sq">
+                          <a:ln w="190500" cap="rnd">
                             <a:solidFill>
                               <a:srgbClr val="FFFFFF"/>
                             </a:solidFill>
-                            <a:miter lim="800000"/>
                           </a:ln>
                           <a:effectLst>
-                            <a:outerShdw blurRad="65000" dist="50800" dir="12900000" kx="195000" ky="145000" algn="tl" rotWithShape="0">
+                            <a:outerShdw blurRad="50000" dir="20400000" algn="tl" rotWithShape="0">
                               <a:srgbClr val="000000">
-                                <a:alpha val="30000"/>
+                                <a:alpha val="41000"/>
                               </a:srgbClr>
                             </a:outerShdw>
+                            <a:reflection stA="0" endPos="65000" dir="5400000" sy="-100000" algn="bl" rotWithShape="0"/>
                           </a:effectLst>
                           <a:scene3d>
                             <a:camera prst="orthographicFront">
-                              <a:rot lat="0" lon="0" rev="21240000"/>
+                              <a:rot lat="0" lon="0" rev="21299999"/>
                             </a:camera>
                             <a:lightRig rig="twoPt" dir="t">
-                              <a:rot lat="0" lon="0" rev="7200000"/>
+                              <a:rot lat="0" lon="0" rev="7800000"/>
                             </a:lightRig>
                           </a:scene3d>
-                          <a:sp3d contourW="12700">
-                            <a:bevelT w="25400" h="19050"/>
+                          <a:sp3d contourW="6350">
+                            <a:bevelT w="50800" h="16510"/>
                             <a:contourClr>
-                              <a:srgbClr val="969696"/>
+                              <a:srgbClr val="C0C0C0"/>
                             </a:contourClr>
                           </a:sp3d>
                         </pic:spPr>
@@ -734,6 +730,8 @@
           <w:szCs w:val="40"/>
         </w:rPr>
       </w:pPr>
+      <w:bookmarkStart w:id="0" w:name="_GoBack"/>
+      <w:bookmarkEnd w:id="0"/>
     </w:p>
     <w:sectPr>
       <w:pgSz w:w="11906" w:h="16838"/>
@@ -746,7 +744,7 @@
 </file>
 
 <file path=word/styles.xml><?xml version="1.0" encoding="utf-8"?>
-<w:styles xmlns:mc="http://schemas.openxmlformats.org/markup-compatibility/2006" xmlns:r="http://schemas.openxmlformats.org/officeDocument/2006/relationships" xmlns:w="http://schemas.openxmlformats.org/wordprocessingml/2006/main" xmlns:w14="http://schemas.microsoft.com/office/word/2010/wordml" mc:Ignorable="w14">
+<w:styles xmlns:mc="http://schemas.openxmlformats.org/markup-compatibility/2006" xmlns:r="http://schemas.openxmlformats.org/officeDocument/2006/relationships" xmlns:w="http://schemas.openxmlformats.org/wordprocessingml/2006/main" xmlns:w14="http://schemas.microsoft.com/office/word/2010/wordml" xmlns:w15="http://schemas.microsoft.com/office/word/2012/wordml" mc:Ignorable="w14 w15">
   <w:docDefaults>
     <w:rPrDefault>
       <w:rPr>
@@ -762,648 +760,378 @@
       </w:pPr>
     </w:pPrDefault>
   </w:docDefaults>
-  <w:latentStyles w:defLockedState="0" w:defUIPriority="99" w:defSemiHidden="1" w:defUnhideWhenUsed="1" w:defQFormat="0" w:count="267">
-    <w:lsdException w:name="Normal" w:semiHidden="0" w:uiPriority="0" w:unhideWhenUsed="0" w:qFormat="1"/>
-    <w:lsdException w:name="heading 1" w:semiHidden="0" w:uiPriority="9" w:unhideWhenUsed="0" w:qFormat="1"/>
-    <w:lsdException w:name="heading 2" w:uiPriority="9" w:qFormat="1"/>
-    <w:lsdException w:name="heading 3" w:uiPriority="9" w:qFormat="1"/>
-    <w:lsdException w:name="heading 4" w:uiPriority="9" w:qFormat="1"/>
-    <w:lsdException w:name="heading 5" w:uiPriority="9" w:qFormat="1"/>
-    <w:lsdException w:name="heading 6" w:uiPriority="9" w:qFormat="1"/>
-    <w:lsdException w:name="heading 7" w:uiPriority="9" w:qFormat="1"/>
-    <w:lsdException w:name="heading 8" w:uiPriority="9" w:qFormat="1"/>
-    <w:lsdException w:name="heading 9" w:uiPriority="9" w:qFormat="1"/>
-    <w:lsdException w:name="toc 1" w:uiPriority="39"/>
-    <w:lsdException w:name="toc 2" w:uiPriority="39"/>
-    <w:lsdException w:name="toc 3" w:uiPriority="39"/>
-    <w:lsdException w:name="toc 4" w:uiPriority="39"/>
-    <w:lsdException w:name="toc 5" w:uiPriority="39"/>
-    <w:lsdException w:name="toc 6" w:uiPriority="39"/>
-    <w:lsdException w:name="toc 7" w:uiPriority="39"/>
-    <w:lsdException w:name="toc 8" w:uiPriority="39"/>
-    <w:lsdException w:name="toc 9" w:uiPriority="39"/>
-    <w:lsdException w:name="caption" w:uiPriority="35" w:qFormat="1"/>
-    <w:lsdException w:name="Title" w:semiHidden="0" w:uiPriority="10" w:unhideWhenUsed="0" w:qFormat="1"/>
-    <w:lsdException w:name="Default Paragraph Font" w:uiPriority="1"/>
-    <w:lsdException w:name="Subtitle" w:semiHidden="0" w:uiPriority="11" w:unhideWhenUsed="0" w:qFormat="1"/>
-    <w:lsdException w:name="Strong" w:semiHidden="0" w:uiPriority="22" w:unhideWhenUsed="0" w:qFormat="1"/>
-    <w:lsdException w:name="Emphasis" w:semiHidden="0" w:uiPriority="20" w:unhideWhenUsed="0" w:qFormat="1"/>
-    <w:lsdException w:name="Table Grid" w:semiHidden="0" w:uiPriority="59" w:unhideWhenUsed="0"/>
-    <w:lsdException w:name="Placeholder Text" w:unhideWhenUsed="0"/>
-    <w:lsdException w:name="No Spacing" w:semiHidden="0" w:uiPriority="1" w:unhideWhenUsed="0" w:qFormat="1"/>
-    <w:lsdException w:name="Light Shading" w:semiHidden="0" w:uiPriority="60" w:unhideWhenUsed="0"/>
-    <w:lsdException w:name="Light List" w:semiHidden="0" w:uiPriority="61" w:unhideWhenUsed="0"/>
-    <w:lsdException w:name="Light Grid" w:semiHidden="0" w:uiPriority="62" w:unhideWhenUsed="0"/>
-    <w:lsdException w:name="Medium Shading 1" w:semiHidden="0" w:uiPriority="63" w:unhideWhenUsed="0"/>
-    <w:lsdException w:name="Medium Shading 2" w:semiHidden="0" w:uiPriority="64" w:unhideWhenUsed="0"/>
-    <w:lsdException w:name="Medium List 1" w:semiHidden="0" w:uiPriority="65" w:unhideWhenUsed="0"/>
-    <w:lsdException w:name="Medium List 2" w:semiHidden="0" w:uiPriority="66" w:unhideWhenUsed="0"/>
-    <w:lsdException w:name="Medium Grid 1" w:semiHidden="0" w:uiPriority="67" w:unhideWhenUsed="0"/>
-    <w:lsdException w:name="Medium Grid 2" w:semiHidden="0" w:uiPriority="68" w:unhideWhenUsed="0"/>
-    <w:lsdException w:name="Medium Grid 3" w:semiHidden="0" w:uiPriority="69" w:unhideWhenUsed="0"/>
-    <w:lsdException w:name="Dark List" w:semiHidden="0" w:uiPriority="70" w:unhideWhenUsed="0"/>
-    <w:lsdException w:name="Colorful Shading" w:semiHidden="0" w:uiPriority="71" w:unhideWhenUsed="0"/>
-    <w:lsdException w:name="Colorful List" w:semiHidden="0" w:uiPriority="72" w:unhideWhenUsed="0"/>
-    <w:lsdException w:name="Colorful Grid" w:semiHidden="0" w:uiPriority="73" w:unhideWhenUsed="0"/>
-    <w:lsdException w:name="Light Shading Accent 1" w:semiHidden="0" w:uiPriority="60" w:unhideWhenUsed="0"/>
-    <w:lsdException w:name="Light List Accent 1" w:semiHidden="0" w:uiPriority="61" w:unhideWhenUsed="0"/>
-    <w:lsdException w:name="Light Grid Accent 1" w:semiHidden="0" w:uiPriority="62" w:unhideWhenUsed="0"/>
-    <w:lsdException w:name="Medium Shading 1 Accent 1" w:semiHidden="0" w:uiPriority="63" w:unhideWhenUsed="0"/>
-    <w:lsdException w:name="Medium Shading 2 Accent 1" w:semiHidden="0" w:uiPriority="64" w:unhideWhenUsed="0"/>
-    <w:lsdException w:name="Medium List 1 Accent 1" w:semiHidden="0" w:uiPriority="65" w:unhideWhenUsed="0"/>
-    <w:lsdException w:name="Revision" w:unhideWhenUsed="0"/>
-    <w:lsdException w:name="List Paragraph" w:semiHidden="0" w:uiPriority="34" w:unhideWhenUsed="0" w:qFormat="1"/>
-    <w:lsdException w:name="Quote" w:semiHidden="0" w:uiPriority="29" w:unhideWhenUsed="0" w:qFormat="1"/>
-    <w:lsdException w:name="Intense Quote" w:semiHidden="0" w:uiPriority="30" w:unhideWhenUsed="0" w:qFormat="1"/>
-    <w:lsdException w:name="Medium List 2 Accent 1" w:semiHidden="0" w:uiPriority="66" w:unhideWhenUsed="0"/>
-    <w:lsdException w:name="Medium Grid 1 Accent 1" w:semiHidden="0" w:uiPriority="67" w:unhideWhenUsed="0"/>
-    <w:lsdException w:name="Medium Grid 2 Accent 1" w:semiHidden="0" w:uiPriority="68" w:unhideWhenUsed="0"/>
-    <w:lsdException w:name="Medium Grid 3 Accent 1" w:semiHidden="0" w:uiPriority="69" w:unhideWhenUsed="0"/>
-    <w:lsdException w:name="Dark List Accent 1" w:semiHidden="0" w:uiPriority="70" w:unhideWhenUsed="0"/>
-    <w:lsdException w:name="Colorful Shading Accent 1" w:semiHidden="0" w:uiPriority="71" w:unhideWhenUsed="0"/>
-    <w:lsdException w:name="Colorful List Accent 1" w:semiHidden="0" w:uiPriority="72" w:unhideWhenUsed="0"/>
-    <w:lsdException w:name="Colorful Grid Accent 1" w:semiHidden="0" w:uiPriority="73" w:unhideWhenUsed="0"/>
-    <w:lsdException w:name="Light Shading Accent 2" w:semiHidden="0" w:uiPriority="60" w:unhideWhenUsed="0"/>
-    <w:lsdException w:name="Light List Accent 2" w:semiHidden="0" w:uiPriority="61" w:unhideWhenUsed="0"/>
-    <w:lsdException w:name="Light Grid Accent 2" w:semiHidden="0" w:uiPriority="62" w:unhideWhenUsed="0"/>
-    <w:lsdException w:name="Medium Shading 1 Accent 2" w:semiHidden="0" w:uiPriority="63" w:unhideWhenUsed="0"/>
-    <w:lsdException w:name="Medium Shading 2 Accent 2" w:semiHidden="0" w:uiPriority="64" w:unhideWhenUsed="0"/>
-    <w:lsdException w:name="Medium List 1 Accent 2" w:semiHidden="0" w:uiPriority="65" w:unhideWhenUsed="0"/>
-    <w:lsdException w:name="Medium List 2 Accent 2" w:semiHidden="0" w:uiPriority="66" w:unhideWhenUsed="0"/>
-    <w:lsdException w:name="Medium Grid 1 Accent 2" w:semiHidden="0" w:uiPriority="67" w:unhideWhenUsed="0"/>
-    <w:lsdException w:name="Medium Grid 2 Accent 2" w:semiHidden="0" w:uiPriority="68" w:unhideWhenUsed="0"/>
-    <w:lsdException w:name="Medium Grid 3 Accent 2" w:semiHidden="0" w:uiPriority="69" w:unhideWhenUsed="0"/>
-    <w:lsdException w:name="Dark List Accent 2" w:semiHidden="0" w:uiPriority="70" w:unhideWhenUsed="0"/>
-    <w:lsdException w:name="Colorful Shading Accent 2" w:semiHidden="0" w:uiPriority="71" w:unhideWhenUsed="0"/>
-    <w:lsdException w:name="Colorful List Accent 2" w:semiHidden="0" w:uiPriority="72" w:unhideWhenUsed="0"/>
-    <w:lsdException w:name="Colorful Grid Accent 2" w:semiHidden="0" w:uiPriority="73" w:unhideWhenUsed="0"/>
-    <w:lsdException w:name="Light Shading Accent 3" w:semiHidden="0" w:uiPriority="60" w:unhideWhenUsed="0"/>
-    <w:lsdException w:name="Light List Accent 3" w:semiHidden="0" w:uiPriority="61" w:unhideWhenUsed="0"/>
-    <w:lsdException w:name="Light Grid Accent 3" w:semiHidden="0" w:uiPriority="62" w:unhideWhenUsed="0"/>
-    <w:lsdException w:name="Medium Shading 1 Accent 3" w:semiHidden="0" w:uiPriority="63" w:unhideWhenUsed="0"/>
-    <w:lsdException w:name="Medium Shading 2 Accent 3" w:semiHidden="0" w:uiPriority="64" w:unhideWhenUsed="0"/>
-    <w:lsdException w:name="Medium List 1 Accent 3" w:semiHidden="0" w:uiPriority="65" w:unhideWhenUsed="0"/>
-    <w:lsdException w:name="Medium List 2 Accent 3" w:semiHidden="0" w:uiPriority="66" w:unhideWhenUsed="0"/>
-    <w:lsdException w:name="Medium Grid 1 Accent 3" w:semiHidden="0" w:uiPriority="67" w:unhideWhenUsed="0"/>
-    <w:lsdException w:name="Medium Grid 2 Accent 3" w:semiHidden="0" w:uiPriority="68" w:unhideWhenUsed="0"/>
-    <w:lsdException w:name="Medium Grid 3 Accent 3" w:semiHidden="0" w:uiPriority="69" w:unhideWhenUsed="0"/>
-    <w:lsdException w:name="Dark List Accent 3" w:semiHidden="0" w:uiPriority="70" w:unhideWhenUsed="0"/>
-    <w:lsdException w:name="Colorful Shading Accent 3" w:semiHidden="0" w:uiPriority="71" w:unhideWhenUsed="0"/>
-    <w:lsdException w:name="Colorful List Accent 3" w:semiHidden="0" w:uiPriority="72" w:unhideWhenUsed="0"/>
-    <w:lsdException w:name="Colorful Grid Accent 3" w:semiHidden="0" w:uiPriority="73" w:unhideWhenUsed="0"/>
-    <w:lsdException w:name="Light Shading Accent 4" w:semiHidden="0" w:uiPriority="60" w:unhideWhenUsed="0"/>
-    <w:lsdException w:name="Light List Accent 4" w:semiHidden="0" w:uiPriority="61" w:unhideWhenUsed="0"/>
-    <w:lsdException w:name="Light Grid Accent 4" w:semiHidden="0" w:uiPriority="62" w:unhideWhenUsed="0"/>
-    <w:lsdException w:name="Medium Shading 1 Accent 4" w:semiHidden="0" w:uiPriority="63" w:unhideWhenUsed="0"/>
-    <w:lsdException w:name="Medium Shading 2 Accent 4" w:semiHidden="0" w:uiPriority="64" w:unhideWhenUsed="0"/>
-    <w:lsdException w:name="Medium List 1 Accent 4" w:semiHidden="0" w:uiPriority="65" w:unhideWhenUsed="0"/>
-    <w:lsdException w:name="Medium List 2 Accent 4" w:semiHidden="0" w:uiPriority="66" w:unhideWhenUsed="0"/>
-    <w:lsdException w:name="Medium Grid 1 Accent 4" w:semiHidden="0" w:uiPriority="67" w:unhideWhenUsed="0"/>
-    <w:lsdException w:name="Medium Grid 2 Accent 4" w:semiHidden="0" w:uiPriority="68" w:unhideWhenUsed="0"/>
-    <w:lsdException w:name="Medium Grid 3 Accent 4" w:semiHidden="0" w:uiPriority="69" w:unhideWhenUsed="0"/>
-    <w:lsdException w:name="Dark List Accent 4" w:semiHidden="0" w:uiPriority="70" w:unhideWhenUsed="0"/>
-    <w:lsdException w:name="Colorful Shading Accent 4" w:semiHidden="0" w:uiPriority="71" w:unhideWhenUsed="0"/>
-    <w:lsdException w:name="Colorful List Accent 4" w:semiHidden="0" w:uiPriority="72" w:unhideWhenUsed="0"/>
-    <w:lsdException w:name="Colorful Grid Accent 4" w:semiHidden="0" w:uiPriority="73" w:unhideWhenUsed="0"/>
-    <w:lsdException w:name="Light Shading Accent 5" w:semiHidden="0" w:uiPriority="60" w:unhideWhenUsed="0"/>
-    <w:lsdException w:name="Light List Accent 5" w:semiHidden="0" w:uiPriority="61" w:unhideWhenUsed="0"/>
-    <w:lsdException w:name="Light Grid Accent 5" w:semiHidden="0" w:uiPriority="62" w:unhideWhenUsed="0"/>
-    <w:lsdException w:name="Medium Shading 1 Accent 5" w:semiHidden="0" w:uiPriority="63" w:unhideWhenUsed="0"/>
-    <w:lsdException w:name="Medium Shading 2 Accent 5" w:semiHidden="0" w:uiPriority="64" w:unhideWhenUsed="0"/>
-    <w:lsdException w:name="Medium List 1 Accent 5" w:semiHidden="0" w:uiPriority="65" w:unhideWhenUsed="0"/>
-    <w:lsdException w:name="Medium List 2 Accent 5" w:semiHidden="0" w:uiPriority="66" w:unhideWhenUsed="0"/>
-    <w:lsdException w:name="Medium Grid 1 Accent 5" w:semiHidden="0" w:uiPriority="67" w:unhideWhenUsed="0"/>
-    <w:lsdException w:name="Medium Grid 2 Accent 5" w:semiHidden="0" w:uiPriority="68" w:unhideWhenUsed="0"/>
-    <w:lsdException w:name="Medium Grid 3 Accent 5" w:semiHidden="0" w:uiPriority="69" w:unhideWhenUsed="0"/>
-    <w:lsdException w:name="Dark List Accent 5" w:semiHidden="0" w:uiPriority="70" w:unhideWhenUsed="0"/>
-    <w:lsdException w:name="Colorful Shading Accent 5" w:semiHidden="0" w:uiPriority="71" w:unhideWhenUsed="0"/>
-    <w:lsdException w:name="Colorful List Accent 5" w:semiHidden="0" w:uiPriority="72" w:unhideWhenUsed="0"/>
-    <w:lsdException w:name="Colorful Grid Accent 5" w:semiHidden="0" w:uiPriority="73" w:unhideWhenUsed="0"/>
-    <w:lsdException w:name="Light Shading Accent 6" w:semiHidden="0" w:uiPriority="60" w:unhideWhenUsed="0"/>
-    <w:lsdException w:name="Light List Accent 6" w:semiHidden="0" w:uiPriority="61" w:unhideWhenUsed="0"/>
-    <w:lsdException w:name="Light Grid Accent 6" w:semiHidden="0" w:uiPriority="62" w:unhideWhenUsed="0"/>
-    <w:lsdException w:name="Medium Shading 1 Accent 6" w:semiHidden="0" w:uiPriority="63" w:unhideWhenUsed="0"/>
-    <w:lsdException w:name="Medium Shading 2 Accent 6" w:semiHidden="0" w:uiPriority="64" w:unhideWhenUsed="0"/>
-    <w:lsdException w:name="Medium List 1 Accent 6" w:semiHidden="0" w:uiPriority="65" w:unhideWhenUsed="0"/>
-    <w:lsdException w:name="Medium List 2 Accent 6" w:semiHidden="0" w:uiPriority="66" w:unhideWhenUsed="0"/>
-    <w:lsdException w:name="Medium Grid 1 Accent 6" w:semiHidden="0" w:uiPriority="67" w:unhideWhenUsed="0"/>
-    <w:lsdException w:name="Medium Grid 2 Accent 6" w:semiHidden="0" w:uiPriority="68" w:unhideWhenUsed="0"/>
-    <w:lsdException w:name="Medium Grid 3 Accent 6" w:semiHidden="0" w:uiPriority="69" w:unhideWhenUsed="0"/>
-    <w:lsdException w:name="Dark List Accent 6" w:semiHidden="0" w:uiPriority="70" w:unhideWhenUsed="0"/>
-    <w:lsdException w:name="Colorful Shading Accent 6" w:semiHidden="0" w:uiPriority="71" w:unhideWhenUsed="0"/>
-    <w:lsdException w:name="Colorful List Accent 6" w:semiHidden="0" w:uiPriority="72" w:unhideWhenUsed="0"/>
-    <w:lsdException w:name="Colorful Grid Accent 6" w:semiHidden="0" w:uiPriority="73" w:unhideWhenUsed="0"/>
-    <w:lsdException w:name="Subtle Emphasis" w:semiHidden="0" w:uiPriority="19" w:unhideWhenUsed="0" w:qFormat="1"/>
-    <w:lsdException w:name="Intense Emphasis" w:semiHidden="0" w:uiPriority="21" w:unhideWhenUsed="0" w:qFormat="1"/>
-    <w:lsdException w:name="Subtle Reference" w:semiHidden="0" w:uiPriority="31" w:unhideWhenUsed="0" w:qFormat="1"/>
-    <w:lsdException w:name="Intense Reference" w:semiHidden="0" w:uiPriority="32" w:unhideWhenUsed="0" w:qFormat="1"/>
-    <w:lsdException w:name="Book Title" w:semiHidden="0" w:uiPriority="33" w:unhideWhenUsed="0" w:qFormat="1"/>
-    <w:lsdException w:name="Bibliography" w:uiPriority="37"/>
-    <w:lsdException w:name="TOC Heading" w:uiPriority="39" w:qFormat="1"/>
-  </w:latentStyles>
-  <w:style w:type="paragraph" w:default="1" w:styleId="Standard">
-    <w:name w:val="Normal"/>
-    <w:qFormat/>
-  </w:style>
-  <w:style w:type="character" w:default="1" w:styleId="Absatz-Standardschriftart">
-    <w:name w:val="Default Paragraph Font"/>
-    <w:uiPriority w:val="1"/>
-    <w:semiHidden/>
-    <w:unhideWhenUsed/>
-  </w:style>
-  <w:style w:type="table" w:default="1" w:styleId="NormaleTabelle">
-    <w:name w:val="Normal Table"/>
-    <w:uiPriority w:val="99"/>
-    <w:semiHidden/>
-    <w:unhideWhenUsed/>
-    <w:tblPr>
-      <w:tblInd w:w="0" w:type="dxa"/>
-      <w:tblCellMar>
-        <w:top w:w="0" w:type="dxa"/>
-        <w:left w:w="108" w:type="dxa"/>
-        <w:bottom w:w="0" w:type="dxa"/>
-        <w:right w:w="108" w:type="dxa"/>
-      </w:tblCellMar>
-    </w:tblPr>
-  </w:style>
-  <w:style w:type="numbering" w:default="1" w:styleId="KeineListe">
-    <w:name w:val="No List"/>
-    <w:uiPriority w:val="99"/>
-    <w:semiHidden/>
-    <w:unhideWhenUsed/>
-  </w:style>
-  <w:style w:type="paragraph" w:styleId="Titel">
-    <w:name w:val="Title"/>
-    <w:basedOn w:val="Standard"/>
-    <w:next w:val="Standard"/>
-    <w:link w:val="TitelZchn"/>
-    <w:uiPriority w:val="10"/>
-    <w:qFormat/>
-    <w:rsid w:val="0003376B"/>
-    <w:pPr>
-      <w:pBdr>
-        <w:bottom w:val="single" w:sz="8" w:space="4" w:color="4F81BD" w:themeColor="accent1"/>
-      </w:pBdr>
-      <w:spacing w:after="300" w:line="240" w:lineRule="auto"/>
-      <w:contextualSpacing/>
-    </w:pPr>
-    <w:rPr>
-      <w:rFonts w:asciiTheme="majorHAnsi" w:eastAsiaTheme="majorEastAsia" w:hAnsiTheme="majorHAnsi" w:cstheme="majorBidi"/>
-      <w:color w:val="17365D" w:themeColor="text2" w:themeShade="BF"/>
-      <w:spacing w:val="5"/>
-      <w:kern w:val="28"/>
-      <w:sz w:val="52"/>
-      <w:szCs w:val="52"/>
-    </w:rPr>
-  </w:style>
-  <w:style w:type="character" w:customStyle="1" w:styleId="TitelZchn">
-    <w:name w:val="Titel Zchn"/>
-    <w:basedOn w:val="Absatz-Standardschriftart"/>
-    <w:link w:val="Titel"/>
-    <w:uiPriority w:val="10"/>
-    <w:rsid w:val="0003376B"/>
-    <w:rPr>
-      <w:rFonts w:asciiTheme="majorHAnsi" w:eastAsiaTheme="majorEastAsia" w:hAnsiTheme="majorHAnsi" w:cstheme="majorBidi"/>
-      <w:color w:val="17365D" w:themeColor="text2" w:themeShade="BF"/>
-      <w:spacing w:val="5"/>
-      <w:kern w:val="28"/>
-      <w:sz w:val="52"/>
-      <w:szCs w:val="52"/>
-    </w:rPr>
-  </w:style>
-  <w:style w:type="paragraph" w:styleId="KeinLeerraum">
-    <w:name w:val="No Spacing"/>
-    <w:uiPriority w:val="1"/>
-    <w:qFormat/>
-    <w:rsid w:val="0003376B"/>
-    <w:pPr>
-      <w:spacing w:after="0" w:line="240" w:lineRule="auto"/>
-    </w:pPr>
-  </w:style>
-  <w:style w:type="table" w:styleId="Tabellenraster">
-    <w:name w:val="Table Grid"/>
-    <w:basedOn w:val="NormaleTabelle"/>
-    <w:uiPriority w:val="59"/>
-    <w:rsid w:val="0003376B"/>
-    <w:pPr>
-      <w:spacing w:after="0" w:line="240" w:lineRule="auto"/>
-    </w:pPr>
-    <w:tblPr>
-      <w:tblBorders>
-        <w:top w:val="single" w:sz="4" w:space="0" w:color="auto"/>
-        <w:left w:val="single" w:sz="4" w:space="0" w:color="auto"/>
-        <w:bottom w:val="single" w:sz="4" w:space="0" w:color="auto"/>
-        <w:right w:val="single" w:sz="4" w:space="0" w:color="auto"/>
-        <w:insideH w:val="single" w:sz="4" w:space="0" w:color="auto"/>
-        <w:insideV w:val="single" w:sz="4" w:space="0" w:color="auto"/>
-      </w:tblBorders>
-    </w:tblPr>
-  </w:style>
-  <w:style w:type="table" w:styleId="HelleSchattierung-Akzent1">
-    <w:name w:val="Light Shading Accent 1"/>
-    <w:basedOn w:val="NormaleTabelle"/>
-    <w:uiPriority w:val="60"/>
-    <w:rsid w:val="0003376B"/>
-    <w:pPr>
-      <w:spacing w:after="0" w:line="240" w:lineRule="auto"/>
-    </w:pPr>
-    <w:rPr>
-      <w:color w:val="365F91" w:themeColor="accent1" w:themeShade="BF"/>
-    </w:rPr>
-    <w:tblPr>
-      <w:tblStyleRowBandSize w:val="1"/>
-      <w:tblStyleColBandSize w:val="1"/>
-      <w:tblBorders>
-        <w:top w:val="single" w:sz="8" w:space="0" w:color="4F81BD" w:themeColor="accent1"/>
-        <w:bottom w:val="single" w:sz="8" w:space="0" w:color="4F81BD" w:themeColor="accent1"/>
-      </w:tblBorders>
-    </w:tblPr>
-    <w:tblStylePr w:type="firstRow">
-      <w:pPr>
-        <w:spacing w:before="0" w:after="0" w:line="240" w:lineRule="auto"/>
-      </w:pPr>
-      <w:rPr>
-        <w:b/>
-        <w:bCs/>
-      </w:rPr>
-      <w:tblPr/>
-      <w:tcPr>
-        <w:tcBorders>
-          <w:top w:val="single" w:sz="8" w:space="0" w:color="4F81BD" w:themeColor="accent1"/>
-          <w:left w:val="nil"/>
-          <w:bottom w:val="single" w:sz="8" w:space="0" w:color="4F81BD" w:themeColor="accent1"/>
-          <w:right w:val="nil"/>
-          <w:insideH w:val="nil"/>
-          <w:insideV w:val="nil"/>
-        </w:tcBorders>
-      </w:tcPr>
-    </w:tblStylePr>
-    <w:tblStylePr w:type="lastRow">
-      <w:pPr>
-        <w:spacing w:before="0" w:after="0" w:line="240" w:lineRule="auto"/>
-      </w:pPr>
-      <w:rPr>
-        <w:b/>
-        <w:bCs/>
-      </w:rPr>
-      <w:tblPr/>
-      <w:tcPr>
-        <w:tcBorders>
-          <w:top w:val="single" w:sz="8" w:space="0" w:color="4F81BD" w:themeColor="accent1"/>
-          <w:left w:val="nil"/>
-          <w:bottom w:val="single" w:sz="8" w:space="0" w:color="4F81BD" w:themeColor="accent1"/>
-          <w:right w:val="nil"/>
-          <w:insideH w:val="nil"/>
-          <w:insideV w:val="nil"/>
-        </w:tcBorders>
-      </w:tcPr>
-    </w:tblStylePr>
-    <w:tblStylePr w:type="firstCol">
-      <w:rPr>
-        <w:b/>
-        <w:bCs/>
-      </w:rPr>
-    </w:tblStylePr>
-    <w:tblStylePr w:type="lastCol">
-      <w:rPr>
-        <w:b/>
-        <w:bCs/>
-      </w:rPr>
-    </w:tblStylePr>
-    <w:tblStylePr w:type="band1Vert">
-      <w:tblPr/>
-      <w:tcPr>
-        <w:tcBorders>
-          <w:left w:val="nil"/>
-          <w:right w:val="nil"/>
-          <w:insideH w:val="nil"/>
-          <w:insideV w:val="nil"/>
-        </w:tcBorders>
-        <w:shd w:val="clear" w:color="auto" w:fill="D3DFEE" w:themeFill="accent1" w:themeFillTint="3F"/>
-      </w:tcPr>
-    </w:tblStylePr>
-    <w:tblStylePr w:type="band1Horz">
-      <w:tblPr/>
-      <w:tcPr>
-        <w:tcBorders>
-          <w:left w:val="nil"/>
-          <w:right w:val="nil"/>
-          <w:insideH w:val="nil"/>
-          <w:insideV w:val="nil"/>
-        </w:tcBorders>
-        <w:shd w:val="clear" w:color="auto" w:fill="D3DFEE" w:themeFill="accent1" w:themeFillTint="3F"/>
-      </w:tcPr>
-    </w:tblStylePr>
-  </w:style>
-  <w:style w:type="table" w:styleId="MittlereListe2-Akzent1">
-    <w:name w:val="Medium List 2 Accent 1"/>
-    <w:basedOn w:val="NormaleTabelle"/>
-    <w:uiPriority w:val="66"/>
-    <w:rsid w:val="0003376B"/>
-    <w:pPr>
-      <w:spacing w:after="0" w:line="240" w:lineRule="auto"/>
-    </w:pPr>
-    <w:rPr>
-      <w:rFonts w:asciiTheme="majorHAnsi" w:eastAsiaTheme="majorEastAsia" w:hAnsiTheme="majorHAnsi" w:cstheme="majorBidi"/>
-      <w:color w:val="000000" w:themeColor="text1"/>
-    </w:rPr>
-    <w:tblPr>
-      <w:tblStyleRowBandSize w:val="1"/>
-      <w:tblStyleColBandSize w:val="1"/>
-      <w:tblBorders>
-        <w:top w:val="single" w:sz="8" w:space="0" w:color="4F81BD" w:themeColor="accent1"/>
-        <w:left w:val="single" w:sz="8" w:space="0" w:color="4F81BD" w:themeColor="accent1"/>
-        <w:bottom w:val="single" w:sz="8" w:space="0" w:color="4F81BD" w:themeColor="accent1"/>
-        <w:right w:val="single" w:sz="8" w:space="0" w:color="4F81BD" w:themeColor="accent1"/>
-      </w:tblBorders>
-    </w:tblPr>
-    <w:tblStylePr w:type="firstRow">
-      <w:rPr>
-        <w:sz w:val="24"/>
-        <w:szCs w:val="24"/>
-      </w:rPr>
-      <w:tblPr/>
-      <w:tcPr>
-        <w:tcBorders>
-          <w:top w:val="nil"/>
-          <w:left w:val="nil"/>
-          <w:bottom w:val="single" w:sz="24" w:space="0" w:color="4F81BD" w:themeColor="accent1"/>
-          <w:right w:val="nil"/>
-          <w:insideH w:val="nil"/>
-          <w:insideV w:val="nil"/>
-        </w:tcBorders>
-        <w:shd w:val="clear" w:color="auto" w:fill="FFFFFF" w:themeFill="background1"/>
-      </w:tcPr>
-    </w:tblStylePr>
-    <w:tblStylePr w:type="lastRow">
-      <w:tblPr/>
-      <w:tcPr>
-        <w:tcBorders>
-          <w:top w:val="single" w:sz="8" w:space="0" w:color="4F81BD" w:themeColor="accent1"/>
-          <w:left w:val="nil"/>
-          <w:bottom w:val="nil"/>
-          <w:right w:val="nil"/>
-          <w:insideH w:val="nil"/>
-          <w:insideV w:val="nil"/>
-        </w:tcBorders>
-        <w:shd w:val="clear" w:color="auto" w:fill="FFFFFF" w:themeFill="background1"/>
-      </w:tcPr>
-    </w:tblStylePr>
-    <w:tblStylePr w:type="firstCol">
-      <w:tblPr/>
-      <w:tcPr>
-        <w:tcBorders>
-          <w:top w:val="nil"/>
-          <w:left w:val="nil"/>
-          <w:bottom w:val="nil"/>
-          <w:right w:val="single" w:sz="8" w:space="0" w:color="4F81BD" w:themeColor="accent1"/>
-          <w:insideH w:val="nil"/>
-          <w:insideV w:val="nil"/>
-        </w:tcBorders>
-        <w:shd w:val="clear" w:color="auto" w:fill="FFFFFF" w:themeFill="background1"/>
-      </w:tcPr>
-    </w:tblStylePr>
-    <w:tblStylePr w:type="lastCol">
-      <w:tblPr/>
-      <w:tcPr>
-        <w:tcBorders>
-          <w:top w:val="nil"/>
-          <w:left w:val="single" w:sz="8" w:space="0" w:color="4F81BD" w:themeColor="accent1"/>
-          <w:bottom w:val="nil"/>
-          <w:right w:val="nil"/>
-          <w:insideH w:val="nil"/>
-          <w:insideV w:val="nil"/>
-        </w:tcBorders>
-        <w:shd w:val="clear" w:color="auto" w:fill="FFFFFF" w:themeFill="background1"/>
-      </w:tcPr>
-    </w:tblStylePr>
-    <w:tblStylePr w:type="band1Vert">
-      <w:tblPr/>
-      <w:tcPr>
-        <w:tcBorders>
-          <w:left w:val="nil"/>
-          <w:right w:val="nil"/>
-          <w:insideH w:val="nil"/>
-          <w:insideV w:val="nil"/>
-        </w:tcBorders>
-        <w:shd w:val="clear" w:color="auto" w:fill="D3DFEE" w:themeFill="accent1" w:themeFillTint="3F"/>
-      </w:tcPr>
-    </w:tblStylePr>
-    <w:tblStylePr w:type="band1Horz">
-      <w:tblPr/>
-      <w:tcPr>
-        <w:tcBorders>
-          <w:top w:val="nil"/>
-          <w:bottom w:val="nil"/>
-          <w:insideH w:val="nil"/>
-          <w:insideV w:val="nil"/>
-        </w:tcBorders>
-        <w:shd w:val="clear" w:color="auto" w:fill="D3DFEE" w:themeFill="accent1" w:themeFillTint="3F"/>
-      </w:tcPr>
-    </w:tblStylePr>
-    <w:tblStylePr w:type="nwCell">
-      <w:tblPr/>
-      <w:tcPr>
-        <w:shd w:val="clear" w:color="auto" w:fill="FFFFFF" w:themeFill="background1"/>
-      </w:tcPr>
-    </w:tblStylePr>
-    <w:tblStylePr w:type="swCell">
-      <w:tblPr/>
-      <w:tcPr>
-        <w:tcBorders>
-          <w:top w:val="nil"/>
-        </w:tcBorders>
-      </w:tcPr>
-    </w:tblStylePr>
-  </w:style>
-  <w:style w:type="paragraph" w:styleId="Sprechblasentext">
-    <w:name w:val="Balloon Text"/>
-    <w:basedOn w:val="Standard"/>
-    <w:link w:val="SprechblasentextZchn"/>
-    <w:uiPriority w:val="99"/>
-    <w:semiHidden/>
-    <w:unhideWhenUsed/>
-    <w:rsid w:val="00F64D2F"/>
-    <w:pPr>
-      <w:spacing w:after="0" w:line="240" w:lineRule="auto"/>
-    </w:pPr>
-    <w:rPr>
-      <w:rFonts w:ascii="Tahoma" w:hAnsi="Tahoma" w:cs="Tahoma"/>
-      <w:sz w:val="16"/>
-      <w:szCs w:val="16"/>
-    </w:rPr>
-  </w:style>
-  <w:style w:type="character" w:customStyle="1" w:styleId="SprechblasentextZchn">
-    <w:name w:val="Sprechblasentext Zchn"/>
-    <w:basedOn w:val="Absatz-Standardschriftart"/>
-    <w:link w:val="Sprechblasentext"/>
-    <w:uiPriority w:val="99"/>
-    <w:semiHidden/>
-    <w:rsid w:val="00F64D2F"/>
-    <w:rPr>
-      <w:rFonts w:ascii="Tahoma" w:hAnsi="Tahoma" w:cs="Tahoma"/>
-      <w:sz w:val="16"/>
-      <w:szCs w:val="16"/>
-    </w:rPr>
-  </w:style>
-</w:styles>
-</file>
-
-<file path=word/stylesWithEffects.xml><?xml version="1.0" encoding="utf-8"?>
-<w:styles xmlns:wpc="http://schemas.microsoft.com/office/word/2010/wordprocessingCanvas" xmlns:mc="http://schemas.openxmlformats.org/markup-compatibility/2006" xmlns:o="urn:schemas-microsoft-com:office:office" xmlns:r="http://schemas.openxmlformats.org/officeDocument/2006/relationships" xmlns:m="http://schemas.openxmlformats.org/officeDocument/2006/math" xmlns:v="urn:schemas-microsoft-com:vml" xmlns:wp14="http://schemas.microsoft.com/office/word/2010/wordprocessingDrawing" xmlns:wp="http://schemas.openxmlformats.org/drawingml/2006/wordprocessingDrawing" xmlns:w10="urn:schemas-microsoft-com:office:word" xmlns:w="http://schemas.openxmlformats.org/wordprocessingml/2006/main" xmlns:w14="http://schemas.microsoft.com/office/word/2010/wordml" xmlns:wpg="http://schemas.microsoft.com/office/word/2010/wordprocessingGroup" xmlns:wpi="http://schemas.microsoft.com/office/word/2010/wordprocessingInk" xmlns:wne="http://schemas.microsoft.com/office/word/2006/wordml" xmlns:wps="http://schemas.microsoft.com/office/word/2010/wordprocessingShape" mc:Ignorable="w14 wp14">
-  <w:docDefaults>
-    <w:rPrDefault>
-      <w:rPr>
-        <w:rFonts w:asciiTheme="minorHAnsi" w:eastAsiaTheme="minorHAnsi" w:hAnsiTheme="minorHAnsi" w:cstheme="minorBidi"/>
-        <w:sz w:val="22"/>
-        <w:szCs w:val="22"/>
-        <w:lang w:val="de-DE" w:eastAsia="en-US" w:bidi="ar-SA"/>
-      </w:rPr>
-    </w:rPrDefault>
-    <w:pPrDefault>
-      <w:pPr>
-        <w:spacing w:after="200" w:line="276" w:lineRule="auto"/>
-      </w:pPr>
-    </w:pPrDefault>
-  </w:docDefaults>
-  <w:latentStyles w:defLockedState="0" w:defUIPriority="99" w:defSemiHidden="1" w:defUnhideWhenUsed="1" w:defQFormat="0" w:count="267">
-    <w:lsdException w:name="Normal" w:semiHidden="0" w:uiPriority="0" w:unhideWhenUsed="0" w:qFormat="1"/>
-    <w:lsdException w:name="heading 1" w:semiHidden="0" w:uiPriority="9" w:unhideWhenUsed="0" w:qFormat="1"/>
-    <w:lsdException w:name="heading 2" w:uiPriority="9" w:qFormat="1"/>
-    <w:lsdException w:name="heading 3" w:uiPriority="9" w:qFormat="1"/>
-    <w:lsdException w:name="heading 4" w:uiPriority="9" w:qFormat="1"/>
-    <w:lsdException w:name="heading 5" w:uiPriority="9" w:qFormat="1"/>
-    <w:lsdException w:name="heading 6" w:uiPriority="9" w:qFormat="1"/>
-    <w:lsdException w:name="heading 7" w:uiPriority="9" w:qFormat="1"/>
-    <w:lsdException w:name="heading 8" w:uiPriority="9" w:qFormat="1"/>
-    <w:lsdException w:name="heading 9" w:uiPriority="9" w:qFormat="1"/>
-    <w:lsdException w:name="toc 1" w:uiPriority="39"/>
-    <w:lsdException w:name="toc 2" w:uiPriority="39"/>
-    <w:lsdException w:name="toc 3" w:uiPriority="39"/>
-    <w:lsdException w:name="toc 4" w:uiPriority="39"/>
-    <w:lsdException w:name="toc 5" w:uiPriority="39"/>
-    <w:lsdException w:name="toc 6" w:uiPriority="39"/>
-    <w:lsdException w:name="toc 7" w:uiPriority="39"/>
-    <w:lsdException w:name="toc 8" w:uiPriority="39"/>
-    <w:lsdException w:name="toc 9" w:uiPriority="39"/>
-    <w:lsdException w:name="caption" w:uiPriority="35" w:qFormat="1"/>
-    <w:lsdException w:name="Title" w:semiHidden="0" w:uiPriority="10" w:unhideWhenUsed="0" w:qFormat="1"/>
-    <w:lsdException w:name="Default Paragraph Font" w:uiPriority="1"/>
-    <w:lsdException w:name="Subtitle" w:semiHidden="0" w:uiPriority="11" w:unhideWhenUsed="0" w:qFormat="1"/>
-    <w:lsdException w:name="Strong" w:semiHidden="0" w:uiPriority="22" w:unhideWhenUsed="0" w:qFormat="1"/>
-    <w:lsdException w:name="Emphasis" w:semiHidden="0" w:uiPriority="20" w:unhideWhenUsed="0" w:qFormat="1"/>
-    <w:lsdException w:name="Table Grid" w:semiHidden="0" w:uiPriority="59" w:unhideWhenUsed="0"/>
-    <w:lsdException w:name="Placeholder Text" w:unhideWhenUsed="0"/>
-    <w:lsdException w:name="No Spacing" w:semiHidden="0" w:uiPriority="1" w:unhideWhenUsed="0" w:qFormat="1"/>
-    <w:lsdException w:name="Light Shading" w:semiHidden="0" w:uiPriority="60" w:unhideWhenUsed="0"/>
-    <w:lsdException w:name="Light List" w:semiHidden="0" w:uiPriority="61" w:unhideWhenUsed="0"/>
-    <w:lsdException w:name="Light Grid" w:semiHidden="0" w:uiPriority="62" w:unhideWhenUsed="0"/>
-    <w:lsdException w:name="Medium Shading 1" w:semiHidden="0" w:uiPriority="63" w:unhideWhenUsed="0"/>
-    <w:lsdException w:name="Medium Shading 2" w:semiHidden="0" w:uiPriority="64" w:unhideWhenUsed="0"/>
-    <w:lsdException w:name="Medium List 1" w:semiHidden="0" w:uiPriority="65" w:unhideWhenUsed="0"/>
-    <w:lsdException w:name="Medium List 2" w:semiHidden="0" w:uiPriority="66" w:unhideWhenUsed="0"/>
-    <w:lsdException w:name="Medium Grid 1" w:semiHidden="0" w:uiPriority="67" w:unhideWhenUsed="0"/>
-    <w:lsdException w:name="Medium Grid 2" w:semiHidden="0" w:uiPriority="68" w:unhideWhenUsed="0"/>
-    <w:lsdException w:name="Medium Grid 3" w:semiHidden="0" w:uiPriority="69" w:unhideWhenUsed="0"/>
-    <w:lsdException w:name="Dark List" w:semiHidden="0" w:uiPriority="70" w:unhideWhenUsed="0"/>
-    <w:lsdException w:name="Colorful Shading" w:semiHidden="0" w:uiPriority="71" w:unhideWhenUsed="0"/>
-    <w:lsdException w:name="Colorful List" w:semiHidden="0" w:uiPriority="72" w:unhideWhenUsed="0"/>
-    <w:lsdException w:name="Colorful Grid" w:semiHidden="0" w:uiPriority="73" w:unhideWhenUsed="0"/>
-    <w:lsdException w:name="Light Shading Accent 1" w:semiHidden="0" w:uiPriority="60" w:unhideWhenUsed="0"/>
-    <w:lsdException w:name="Light List Accent 1" w:semiHidden="0" w:uiPriority="61" w:unhideWhenUsed="0"/>
-    <w:lsdException w:name="Light Grid Accent 1" w:semiHidden="0" w:uiPriority="62" w:unhideWhenUsed="0"/>
-    <w:lsdException w:name="Medium Shading 1 Accent 1" w:semiHidden="0" w:uiPriority="63" w:unhideWhenUsed="0"/>
-    <w:lsdException w:name="Medium Shading 2 Accent 1" w:semiHidden="0" w:uiPriority="64" w:unhideWhenUsed="0"/>
-    <w:lsdException w:name="Medium List 1 Accent 1" w:semiHidden="0" w:uiPriority="65" w:unhideWhenUsed="0"/>
-    <w:lsdException w:name="Revision" w:unhideWhenUsed="0"/>
-    <w:lsdException w:name="List Paragraph" w:semiHidden="0" w:uiPriority="34" w:unhideWhenUsed="0" w:qFormat="1"/>
-    <w:lsdException w:name="Quote" w:semiHidden="0" w:uiPriority="29" w:unhideWhenUsed="0" w:qFormat="1"/>
-    <w:lsdException w:name="Intense Quote" w:semiHidden="0" w:uiPriority="30" w:unhideWhenUsed="0" w:qFormat="1"/>
-    <w:lsdException w:name="Medium List 2 Accent 1" w:semiHidden="0" w:uiPriority="66" w:unhideWhenUsed="0"/>
-    <w:lsdException w:name="Medium Grid 1 Accent 1" w:semiHidden="0" w:uiPriority="67" w:unhideWhenUsed="0"/>
-    <w:lsdException w:name="Medium Grid 2 Accent 1" w:semiHidden="0" w:uiPriority="68" w:unhideWhenUsed="0"/>
-    <w:lsdException w:name="Medium Grid 3 Accent 1" w:semiHidden="0" w:uiPriority="69" w:unhideWhenUsed="0"/>
-    <w:lsdException w:name="Dark List Accent 1" w:semiHidden="0" w:uiPriority="70" w:unhideWhenUsed="0"/>
-    <w:lsdException w:name="Colorful Shading Accent 1" w:semiHidden="0" w:uiPriority="71" w:unhideWhenUsed="0"/>
-    <w:lsdException w:name="Colorful List Accent 1" w:semiHidden="0" w:uiPriority="72" w:unhideWhenUsed="0"/>
-    <w:lsdException w:name="Colorful Grid Accent 1" w:semiHidden="0" w:uiPriority="73" w:unhideWhenUsed="0"/>
-    <w:lsdException w:name="Light Shading Accent 2" w:semiHidden="0" w:uiPriority="60" w:unhideWhenUsed="0"/>
-    <w:lsdException w:name="Light List Accent 2" w:semiHidden="0" w:uiPriority="61" w:unhideWhenUsed="0"/>
-    <w:lsdException w:name="Light Grid Accent 2" w:semiHidden="0" w:uiPriority="62" w:unhideWhenUsed="0"/>
-    <w:lsdException w:name="Medium Shading 1 Accent 2" w:semiHidden="0" w:uiPriority="63" w:unhideWhenUsed="0"/>
-    <w:lsdException w:name="Medium Shading 2 Accent 2" w:semiHidden="0" w:uiPriority="64" w:unhideWhenUsed="0"/>
-    <w:lsdException w:name="Medium List 1 Accent 2" w:semiHidden="0" w:uiPriority="65" w:unhideWhenUsed="0"/>
-    <w:lsdException w:name="Medium List 2 Accent 2" w:semiHidden="0" w:uiPriority="66" w:unhideWhenUsed="0"/>
-    <w:lsdException w:name="Medium Grid 1 Accent 2" w:semiHidden="0" w:uiPriority="67" w:unhideWhenUsed="0"/>
-    <w:lsdException w:name="Medium Grid 2 Accent 2" w:semiHidden="0" w:uiPriority="68" w:unhideWhenUsed="0"/>
-    <w:lsdException w:name="Medium Grid 3 Accent 2" w:semiHidden="0" w:uiPriority="69" w:unhideWhenUsed="0"/>
-    <w:lsdException w:name="Dark List Accent 2" w:semiHidden="0" w:uiPriority="70" w:unhideWhenUsed="0"/>
-    <w:lsdException w:name="Colorful Shading Accent 2" w:semiHidden="0" w:uiPriority="71" w:unhideWhenUsed="0"/>
-    <w:lsdException w:name="Colorful List Accent 2" w:semiHidden="0" w:uiPriority="72" w:unhideWhenUsed="0"/>
-    <w:lsdException w:name="Colorful Grid Accent 2" w:semiHidden="0" w:uiPriority="73" w:unhideWhenUsed="0"/>
-    <w:lsdException w:name="Light Shading Accent 3" w:semiHidden="0" w:uiPriority="60" w:unhideWhenUsed="0"/>
-    <w:lsdException w:name="Light List Accent 3" w:semiHidden="0" w:uiPriority="61" w:unhideWhenUsed="0"/>
-    <w:lsdException w:name="Light Grid Accent 3" w:semiHidden="0" w:uiPriority="62" w:unhideWhenUsed="0"/>
-    <w:lsdException w:name="Medium Shading 1 Accent 3" w:semiHidden="0" w:uiPriority="63" w:unhideWhenUsed="0"/>
-    <w:lsdException w:name="Medium Shading 2 Accent 3" w:semiHidden="0" w:uiPriority="64" w:unhideWhenUsed="0"/>
-    <w:lsdException w:name="Medium List 1 Accent 3" w:semiHidden="0" w:uiPriority="65" w:unhideWhenUsed="0"/>
-    <w:lsdException w:name="Medium List 2 Accent 3" w:semiHidden="0" w:uiPriority="66" w:unhideWhenUsed="0"/>
-    <w:lsdException w:name="Medium Grid 1 Accent 3" w:semiHidden="0" w:uiPriority="67" w:unhideWhenUsed="0"/>
-    <w:lsdException w:name="Medium Grid 2 Accent 3" w:semiHidden="0" w:uiPriority="68" w:unhideWhenUsed="0"/>
-    <w:lsdException w:name="Medium Grid 3 Accent 3" w:semiHidden="0" w:uiPriority="69" w:unhideWhenUsed="0"/>
-    <w:lsdException w:name="Dark List Accent 3" w:semiHidden="0" w:uiPriority="70" w:unhideWhenUsed="0"/>
-    <w:lsdException w:name="Colorful Shading Accent 3" w:semiHidden="0" w:uiPriority="71" w:unhideWhenUsed="0"/>
-    <w:lsdException w:name="Colorful List Accent 3" w:semiHidden="0" w:uiPriority="72" w:unhideWhenUsed="0"/>
-    <w:lsdException w:name="Colorful Grid Accent 3" w:semiHidden="0" w:uiPriority="73" w:unhideWhenUsed="0"/>
-    <w:lsdException w:name="Light Shading Accent 4" w:semiHidden="0" w:uiPriority="60" w:unhideWhenUsed="0"/>
-    <w:lsdException w:name="Light List Accent 4" w:semiHidden="0" w:uiPriority="61" w:unhideWhenUsed="0"/>
-    <w:lsdException w:name="Light Grid Accent 4" w:semiHidden="0" w:uiPriority="62" w:unhideWhenUsed="0"/>
-    <w:lsdException w:name="Medium Shading 1 Accent 4" w:semiHidden="0" w:uiPriority="63" w:unhideWhenUsed="0"/>
-    <w:lsdException w:name="Medium Shading 2 Accent 4" w:semiHidden="0" w:uiPriority="64" w:unhideWhenUsed="0"/>
-    <w:lsdException w:name="Medium List 1 Accent 4" w:semiHidden="0" w:uiPriority="65" w:unhideWhenUsed="0"/>
-    <w:lsdException w:name="Medium List 2 Accent 4" w:semiHidden="0" w:uiPriority="66" w:unhideWhenUsed="0"/>
-    <w:lsdException w:name="Medium Grid 1 Accent 4" w:semiHidden="0" w:uiPriority="67" w:unhideWhenUsed="0"/>
-    <w:lsdException w:name="Medium Grid 2 Accent 4" w:semiHidden="0" w:uiPriority="68" w:unhideWhenUsed="0"/>
-    <w:lsdException w:name="Medium Grid 3 Accent 4" w:semiHidden="0" w:uiPriority="69" w:unhideWhenUsed="0"/>
-    <w:lsdException w:name="Dark List Accent 4" w:semiHidden="0" w:uiPriority="70" w:unhideWhenUsed="0"/>
-    <w:lsdException w:name="Colorful Shading Accent 4" w:semiHidden="0" w:uiPriority="71" w:unhideWhenUsed="0"/>
-    <w:lsdException w:name="Colorful List Accent 4" w:semiHidden="0" w:uiPriority="72" w:unhideWhenUsed="0"/>
-    <w:lsdException w:name="Colorful Grid Accent 4" w:semiHidden="0" w:uiPriority="73" w:unhideWhenUsed="0"/>
-    <w:lsdException w:name="Light Shading Accent 5" w:semiHidden="0" w:uiPriority="60" w:unhideWhenUsed="0"/>
-    <w:lsdException w:name="Light List Accent 5" w:semiHidden="0" w:uiPriority="61" w:unhideWhenUsed="0"/>
-    <w:lsdException w:name="Light Grid Accent 5" w:semiHidden="0" w:uiPriority="62" w:unhideWhenUsed="0"/>
-    <w:lsdException w:name="Medium Shading 1 Accent 5" w:semiHidden="0" w:uiPriority="63" w:unhideWhenUsed="0"/>
-    <w:lsdException w:name="Medium Shading 2 Accent 5" w:semiHidden="0" w:uiPriority="64" w:unhideWhenUsed="0"/>
-    <w:lsdException w:name="Medium List 1 Accent 5" w:semiHidden="0" w:uiPriority="65" w:unhideWhenUsed="0"/>
-    <w:lsdException w:name="Medium List 2 Accent 5" w:semiHidden="0" w:uiPriority="66" w:unhideWhenUsed="0"/>
-    <w:lsdException w:name="Medium Grid 1 Accent 5" w:semiHidden="0" w:uiPriority="67" w:unhideWhenUsed="0"/>
-    <w:lsdException w:name="Medium Grid 2 Accent 5" w:semiHidden="0" w:uiPriority="68" w:unhideWhenUsed="0"/>
-    <w:lsdException w:name="Medium Grid 3 Accent 5" w:semiHidden="0" w:uiPriority="69" w:unhideWhenUsed="0"/>
-    <w:lsdException w:name="Dark List Accent 5" w:semiHidden="0" w:uiPriority="70" w:unhideWhenUsed="0"/>
-    <w:lsdException w:name="Colorful Shading Accent 5" w:semiHidden="0" w:uiPriority="71" w:unhideWhenUsed="0"/>
-    <w:lsdException w:name="Colorful List Accent 5" w:semiHidden="0" w:uiPriority="72" w:unhideWhenUsed="0"/>
-    <w:lsdException w:name="Colorful Grid Accent 5" w:semiHidden="0" w:uiPriority="73" w:unhideWhenUsed="0"/>
-    <w:lsdException w:name="Light Shading Accent 6" w:semiHidden="0" w:uiPriority="60" w:unhideWhenUsed="0"/>
-    <w:lsdException w:name="Light List Accent 6" w:semiHidden="0" w:uiPriority="61" w:unhideWhenUsed="0"/>
-    <w:lsdException w:name="Light Grid Accent 6" w:semiHidden="0" w:uiPriority="62" w:unhideWhenUsed="0"/>
-    <w:lsdException w:name="Medium Shading 1 Accent 6" w:semiHidden="0" w:uiPriority="63" w:unhideWhenUsed="0"/>
-    <w:lsdException w:name="Medium Shading 2 Accent 6" w:semiHidden="0" w:uiPriority="64" w:unhideWhenUsed="0"/>
-    <w:lsdException w:name="Medium List 1 Accent 6" w:semiHidden="0" w:uiPriority="65" w:unhideWhenUsed="0"/>
-    <w:lsdException w:name="Medium List 2 Accent 6" w:semiHidden="0" w:uiPriority="66" w:unhideWhenUsed="0"/>
-    <w:lsdException w:name="Medium Grid 1 Accent 6" w:semiHidden="0" w:uiPriority="67" w:unhideWhenUsed="0"/>
-    <w:lsdException w:name="Medium Grid 2 Accent 6" w:semiHidden="0" w:uiPriority="68" w:unhideWhenUsed="0"/>
-    <w:lsdException w:name="Medium Grid 3 Accent 6" w:semiHidden="0" w:uiPriority="69" w:unhideWhenUsed="0"/>
-    <w:lsdException w:name="Dark List Accent 6" w:semiHidden="0" w:uiPriority="70" w:unhideWhenUsed="0"/>
-    <w:lsdException w:name="Colorful Shading Accent 6" w:semiHidden="0" w:uiPriority="71" w:unhideWhenUsed="0"/>
-    <w:lsdException w:name="Colorful List Accent 6" w:semiHidden="0" w:uiPriority="72" w:unhideWhenUsed="0"/>
-    <w:lsdException w:name="Colorful Grid Accent 6" w:semiHidden="0" w:uiPriority="73" w:unhideWhenUsed="0"/>
-    <w:lsdException w:name="Subtle Emphasis" w:semiHidden="0" w:uiPriority="19" w:unhideWhenUsed="0" w:qFormat="1"/>
-    <w:lsdException w:name="Intense Emphasis" w:semiHidden="0" w:uiPriority="21" w:unhideWhenUsed="0" w:qFormat="1"/>
-    <w:lsdException w:name="Subtle Reference" w:semiHidden="0" w:uiPriority="31" w:unhideWhenUsed="0" w:qFormat="1"/>
-    <w:lsdException w:name="Intense Reference" w:semiHidden="0" w:uiPriority="32" w:unhideWhenUsed="0" w:qFormat="1"/>
-    <w:lsdException w:name="Book Title" w:semiHidden="0" w:uiPriority="33" w:unhideWhenUsed="0" w:qFormat="1"/>
-    <w:lsdException w:name="Bibliography" w:uiPriority="37"/>
-    <w:lsdException w:name="TOC Heading" w:uiPriority="39" w:qFormat="1"/>
+  <w:latentStyles w:defLockedState="0" w:defUIPriority="99" w:defSemiHidden="0" w:defUnhideWhenUsed="0" w:defQFormat="0" w:count="371">
+    <w:lsdException w:name="Normal" w:uiPriority="0" w:qFormat="1"/>
+    <w:lsdException w:name="heading 1" w:uiPriority="9" w:qFormat="1"/>
+    <w:lsdException w:name="heading 2" w:semiHidden="1" w:uiPriority="9" w:unhideWhenUsed="1" w:qFormat="1"/>
+    <w:lsdException w:name="heading 3" w:semiHidden="1" w:uiPriority="9" w:unhideWhenUsed="1" w:qFormat="1"/>
+    <w:lsdException w:name="heading 4" w:semiHidden="1" w:uiPriority="9" w:unhideWhenUsed="1" w:qFormat="1"/>
+    <w:lsdException w:name="heading 5" w:semiHidden="1" w:uiPriority="9" w:unhideWhenUsed="1" w:qFormat="1"/>
+    <w:lsdException w:name="heading 6" w:semiHidden="1" w:uiPriority="9" w:unhideWhenUsed="1" w:qFormat="1"/>
+    <w:lsdException w:name="heading 7" w:semiHidden="1" w:uiPriority="9" w:unhideWhenUsed="1" w:qFormat="1"/>
+    <w:lsdException w:name="heading 8" w:semiHidden="1" w:uiPriority="9" w:unhideWhenUsed="1" w:qFormat="1"/>
+    <w:lsdException w:name="heading 9" w:semiHidden="1" w:uiPriority="9" w:unhideWhenUsed="1" w:qFormat="1"/>
+    <w:lsdException w:name="index 1" w:semiHidden="1" w:unhideWhenUsed="1"/>
+    <w:lsdException w:name="index 2" w:semiHidden="1" w:unhideWhenUsed="1"/>
+    <w:lsdException w:name="index 3" w:semiHidden="1" w:unhideWhenUsed="1"/>
+    <w:lsdException w:name="index 4" w:semiHidden="1" w:unhideWhenUsed="1"/>
+    <w:lsdException w:name="index 5" w:semiHidden="1" w:unhideWhenUsed="1"/>
+    <w:lsdException w:name="index 6" w:semiHidden="1" w:unhideWhenUsed="1"/>
+    <w:lsdException w:name="index 7" w:semiHidden="1" w:unhideWhenUsed="1"/>
+    <w:lsdException w:name="index 8" w:semiHidden="1" w:unhideWhenUsed="1"/>
+    <w:lsdException w:name="index 9" w:semiHidden="1" w:unhideWhenUsed="1"/>
+    <w:lsdException w:name="toc 1" w:semiHidden="1" w:uiPriority="39" w:unhideWhenUsed="1"/>
+    <w:lsdException w:name="toc 2" w:semiHidden="1" w:uiPriority="39" w:unhideWhenUsed="1"/>
+    <w:lsdException w:name="toc 3" w:semiHidden="1" w:uiPriority="39" w:unhideWhenUsed="1"/>
+    <w:lsdException w:name="toc 4" w:semiHidden="1" w:uiPriority="39" w:unhideWhenUsed="1"/>
+    <w:lsdException w:name="toc 5" w:semiHidden="1" w:uiPriority="39" w:unhideWhenUsed="1"/>
+    <w:lsdException w:name="toc 6" w:semiHidden="1" w:uiPriority="39" w:unhideWhenUsed="1"/>
+    <w:lsdException w:name="toc 7" w:semiHidden="1" w:uiPriority="39" w:unhideWhenUsed="1"/>
+    <w:lsdException w:name="toc 8" w:semiHidden="1" w:uiPriority="39" w:unhideWhenUsed="1"/>
+    <w:lsdException w:name="toc 9" w:semiHidden="1" w:uiPriority="39" w:unhideWhenUsed="1"/>
+    <w:lsdException w:name="Normal Indent" w:semiHidden="1" w:unhideWhenUsed="1"/>
+    <w:lsdException w:name="footnote text" w:semiHidden="1" w:unhideWhenUsed="1"/>
+    <w:lsdException w:name="annotation text" w:semiHidden="1" w:unhideWhenUsed="1"/>
+    <w:lsdException w:name="header" w:semiHidden="1" w:unhideWhenUsed="1"/>
+    <w:lsdException w:name="footer" w:semiHidden="1" w:unhideWhenUsed="1"/>
+    <w:lsdException w:name="index heading" w:semiHidden="1" w:unhideWhenUsed="1"/>
+    <w:lsdException w:name="caption" w:semiHidden="1" w:uiPriority="35" w:unhideWhenUsed="1" w:qFormat="1"/>
+    <w:lsdException w:name="table of figures" w:semiHidden="1" w:unhideWhenUsed="1"/>
+    <w:lsdException w:name="envelope address" w:semiHidden="1" w:unhideWhenUsed="1"/>
+    <w:lsdException w:name="envelope return" w:semiHidden="1" w:unhideWhenUsed="1"/>
+    <w:lsdException w:name="footnote reference" w:semiHidden="1" w:unhideWhenUsed="1"/>
+    <w:lsdException w:name="annotation reference" w:semiHidden="1" w:unhideWhenUsed="1"/>
+    <w:lsdException w:name="line number" w:semiHidden="1" w:unhideWhenUsed="1"/>
+    <w:lsdException w:name="page number" w:semiHidden="1" w:unhideWhenUsed="1"/>
+    <w:lsdException w:name="endnote reference" w:semiHidden="1" w:unhideWhenUsed="1"/>
+    <w:lsdException w:name="endnote text" w:semiHidden="1" w:unhideWhenUsed="1"/>
+    <w:lsdException w:name="table of authorities" w:semiHidden="1" w:unhideWhenUsed="1"/>
+    <w:lsdException w:name="macro" w:semiHidden="1" w:unhideWhenUsed="1"/>
+    <w:lsdException w:name="toa heading" w:semiHidden="1" w:unhideWhenUsed="1"/>
+    <w:lsdException w:name="List" w:semiHidden="1" w:unhideWhenUsed="1"/>
+    <w:lsdException w:name="List Bullet" w:semiHidden="1" w:unhideWhenUsed="1"/>
+    <w:lsdException w:name="List Number" w:semiHidden="1" w:unhideWhenUsed="1"/>
+    <w:lsdException w:name="List 2" w:semiHidden="1" w:unhideWhenUsed="1"/>
+    <w:lsdException w:name="List 3" w:semiHidden="1" w:unhideWhenUsed="1"/>
+    <w:lsdException w:name="List 4" w:semiHidden="1" w:unhideWhenUsed="1"/>
+    <w:lsdException w:name="List 5" w:semiHidden="1" w:unhideWhenUsed="1"/>
+    <w:lsdException w:name="List Bullet 2" w:semiHidden="1" w:unhideWhenUsed="1"/>
+    <w:lsdException w:name="List Bullet 3" w:semiHidden="1" w:unhideWhenUsed="1"/>
+    <w:lsdException w:name="List Bullet 4" w:semiHidden="1" w:unhideWhenUsed="1"/>
+    <w:lsdException w:name="List Bullet 5" w:semiHidden="1" w:unhideWhenUsed="1"/>
+    <w:lsdException w:name="List Number 2" w:semiHidden="1" w:unhideWhenUsed="1"/>
+    <w:lsdException w:name="List Number 3" w:semiHidden="1" w:unhideWhenUsed="1"/>
+    <w:lsdException w:name="List Number 4" w:semiHidden="1" w:unhideWhenUsed="1"/>
+    <w:lsdException w:name="List Number 5" w:semiHidden="1" w:unhideWhenUsed="1"/>
+    <w:lsdException w:name="Title" w:uiPriority="10" w:qFormat="1"/>
+    <w:lsdException w:name="Closing" w:semiHidden="1" w:unhideWhenUsed="1"/>
+    <w:lsdException w:name="Signature" w:semiHidden="1" w:unhideWhenUsed="1"/>
+    <w:lsdException w:name="Default Paragraph Font" w:semiHidden="1" w:uiPriority="1" w:unhideWhenUsed="1"/>
+    <w:lsdException w:name="Body Text" w:semiHidden="1" w:unhideWhenUsed="1"/>
+    <w:lsdException w:name="Body Text Indent" w:semiHidden="1" w:unhideWhenUsed="1"/>
+    <w:lsdException w:name="List Continue" w:semiHidden="1" w:unhideWhenUsed="1"/>
+    <w:lsdException w:name="List Continue 2" w:semiHidden="1" w:unhideWhenUsed="1"/>
+    <w:lsdException w:name="List Continue 3" w:semiHidden="1" w:unhideWhenUsed="1"/>
+    <w:lsdException w:name="List Continue 4" w:semiHidden="1" w:unhideWhenUsed="1"/>
+    <w:lsdException w:name="List Continue 5" w:semiHidden="1" w:unhideWhenUsed="1"/>
+    <w:lsdException w:name="Message Header" w:semiHidden="1" w:unhideWhenUsed="1"/>
+    <w:lsdException w:name="Subtitle" w:uiPriority="11" w:qFormat="1"/>
+    <w:lsdException w:name="Salutation" w:semiHidden="1" w:unhideWhenUsed="1"/>
+    <w:lsdException w:name="Date" w:semiHidden="1" w:unhideWhenUsed="1"/>
+    <w:lsdException w:name="Body Text First Indent" w:semiHidden="1" w:unhideWhenUsed="1"/>
+    <w:lsdException w:name="Body Text First Indent 2" w:semiHidden="1" w:unhideWhenUsed="1"/>
+    <w:lsdException w:name="Note Heading" w:semiHidden="1" w:unhideWhenUsed="1"/>
+    <w:lsdException w:name="Body Text 2" w:semiHidden="1" w:unhideWhenUsed="1"/>
+    <w:lsdException w:name="Body Text 3" w:semiHidden="1" w:unhideWhenUsed="1"/>
+    <w:lsdException w:name="Body Text Indent 2" w:semiHidden="1" w:unhideWhenUsed="1"/>
+    <w:lsdException w:name="Body Text Indent 3" w:semiHidden="1" w:unhideWhenUsed="1"/>
+    <w:lsdException w:name="Block Text" w:semiHidden="1" w:unhideWhenUsed="1"/>
+    <w:lsdException w:name="Hyperlink" w:semiHidden="1" w:unhideWhenUsed="1"/>
+    <w:lsdException w:name="FollowedHyperlink" w:semiHidden="1" w:unhideWhenUsed="1"/>
+    <w:lsdException w:name="Strong" w:uiPriority="22" w:qFormat="1"/>
+    <w:lsdException w:name="Emphasis" w:uiPriority="20" w:qFormat="1"/>
+    <w:lsdException w:name="Document Map" w:semiHidden="1" w:unhideWhenUsed="1"/>
+    <w:lsdException w:name="Plain Text" w:semiHidden="1" w:unhideWhenUsed="1"/>
+    <w:lsdException w:name="E-mail Signature" w:semiHidden="1" w:unhideWhenUsed="1"/>
+    <w:lsdException w:name="HTML Top of Form" w:semiHidden="1" w:unhideWhenUsed="1"/>
+    <w:lsdException w:name="HTML Bottom of Form" w:semiHidden="1" w:unhideWhenUsed="1"/>
+    <w:lsdException w:name="Normal (Web)" w:semiHidden="1" w:unhideWhenUsed="1"/>
+    <w:lsdException w:name="HTML Acronym" w:semiHidden="1" w:unhideWhenUsed="1"/>
+    <w:lsdException w:name="HTML Address" w:semiHidden="1" w:unhideWhenUsed="1"/>
+    <w:lsdException w:name="HTML Cite" w:semiHidden="1" w:unhideWhenUsed="1"/>
+    <w:lsdException w:name="HTML Code" w:semiHidden="1" w:unhideWhenUsed="1"/>
+    <w:lsdException w:name="HTML Definition" w:semiHidden="1" w:unhideWhenUsed="1"/>
+    <w:lsdException w:name="HTML Keyboard" w:semiHidden="1" w:unhideWhenUsed="1"/>
+    <w:lsdException w:name="HTML Preformatted" w:semiHidden="1" w:unhideWhenUsed="1"/>
+    <w:lsdException w:name="HTML Sample" w:semiHidden="1" w:unhideWhenUsed="1"/>
+    <w:lsdException w:name="HTML Typewriter" w:semiHidden="1" w:unhideWhenUsed="1"/>
+    <w:lsdException w:name="HTML Variable" w:semiHidden="1" w:unhideWhenUsed="1"/>
+    <w:lsdException w:name="Normal Table" w:semiHidden="1" w:unhideWhenUsed="1"/>
+    <w:lsdException w:name="annotation subject" w:semiHidden="1" w:unhideWhenUsed="1"/>
+    <w:lsdException w:name="No List" w:semiHidden="1" w:unhideWhenUsed="1"/>
+    <w:lsdException w:name="Outline List 1" w:semiHidden="1" w:unhideWhenUsed="1"/>
+    <w:lsdException w:name="Outline List 2" w:semiHidden="1" w:unhideWhenUsed="1"/>
+    <w:lsdException w:name="Outline List 3" w:semiHidden="1" w:unhideWhenUsed="1"/>
+    <w:lsdException w:name="Table Simple 1" w:semiHidden="1" w:unhideWhenUsed="1"/>
+    <w:lsdException w:name="Table Simple 2" w:semiHidden="1" w:unhideWhenUsed="1"/>
+    <w:lsdException w:name="Table Simple 3" w:semiHidden="1" w:unhideWhenUsed="1"/>
+    <w:lsdException w:name="Table Classic 1" w:semiHidden="1" w:unhideWhenUsed="1"/>
+    <w:lsdException w:name="Table Classic 2" w:semiHidden="1" w:unhideWhenUsed="1"/>
+    <w:lsdException w:name="Table Classic 3" w:semiHidden="1" w:unhideWhenUsed="1"/>
+    <w:lsdException w:name="Table Classic 4" w:semiHidden="1" w:unhideWhenUsed="1"/>
+    <w:lsdException w:name="Table Colorful 1" w:semiHidden="1" w:unhideWhenUsed="1"/>
+    <w:lsdException w:name="Table Colorful 2" w:semiHidden="1" w:unhideWhenUsed="1"/>
+    <w:lsdException w:name="Table Colorful 3" w:semiHidden="1" w:unhideWhenUsed="1"/>
+    <w:lsdException w:name="Table Columns 1" w:semiHidden="1" w:unhideWhenUsed="1"/>
+    <w:lsdException w:name="Table Columns 2" w:semiHidden="1" w:unhideWhenUsed="1"/>
+    <w:lsdException w:name="Table Columns 3" w:semiHidden="1" w:unhideWhenUsed="1"/>
+    <w:lsdException w:name="Table Columns 4" w:semiHidden="1" w:unhideWhenUsed="1"/>
+    <w:lsdException w:name="Table Columns 5" w:semiHidden="1" w:unhideWhenUsed="1"/>
+    <w:lsdException w:name="Table Grid 1" w:semiHidden="1" w:unhideWhenUsed="1"/>
+    <w:lsdException w:name="Table Grid 2" w:semiHidden="1" w:unhideWhenUsed="1"/>
+    <w:lsdException w:name="Table Grid 3" w:semiHidden="1" w:unhideWhenUsed="1"/>
+    <w:lsdException w:name="Table Grid 4" w:semiHidden="1" w:unhideWhenUsed="1"/>
+    <w:lsdException w:name="Table Grid 5" w:semiHidden="1" w:unhideWhenUsed="1"/>
+    <w:lsdException w:name="Table Grid 6" w:semiHidden="1" w:unhideWhenUsed="1"/>
+    <w:lsdException w:name="Table Grid 7" w:semiHidden="1" w:unhideWhenUsed="1"/>
+    <w:lsdException w:name="Table Grid 8" w:semiHidden="1" w:unhideWhenUsed="1"/>
+    <w:lsdException w:name="Table List 1" w:semiHidden="1" w:unhideWhenUsed="1"/>
+    <w:lsdException w:name="Table List 2" w:semiHidden="1" w:unhideWhenUsed="1"/>
+    <w:lsdException w:name="Table List 3" w:semiHidden="1" w:unhideWhenUsed="1"/>
+    <w:lsdException w:name="Table List 4" w:semiHidden="1" w:unhideWhenUsed="1"/>
+    <w:lsdException w:name="Table List 5" w:semiHidden="1" w:unhideWhenUsed="1"/>
+    <w:lsdException w:name="Table List 6" w:semiHidden="1" w:unhideWhenUsed="1"/>
+    <w:lsdException w:name="Table List 7" w:semiHidden="1" w:unhideWhenUsed="1"/>
+    <w:lsdException w:name="Table List 8" w:semiHidden="1" w:unhideWhenUsed="1"/>
+    <w:lsdException w:name="Table 3D effects 1" w:semiHidden="1" w:unhideWhenUsed="1"/>
+    <w:lsdException w:name="Table 3D effects 2" w:semiHidden="1" w:unhideWhenUsed="1"/>
+    <w:lsdException w:name="Table 3D effects 3" w:semiHidden="1" w:unhideWhenUsed="1"/>
+    <w:lsdException w:name="Table Contemporary" w:semiHidden="1" w:unhideWhenUsed="1"/>
+    <w:lsdException w:name="Table Elegant" w:semiHidden="1" w:unhideWhenUsed="1"/>
+    <w:lsdException w:name="Table Professional" w:semiHidden="1" w:unhideWhenUsed="1"/>
+    <w:lsdException w:name="Table Subtle 1" w:semiHidden="1" w:unhideWhenUsed="1"/>
+    <w:lsdException w:name="Table Subtle 2" w:semiHidden="1" w:unhideWhenUsed="1"/>
+    <w:lsdException w:name="Table Web 1" w:semiHidden="1" w:unhideWhenUsed="1"/>
+    <w:lsdException w:name="Table Web 2" w:semiHidden="1" w:unhideWhenUsed="1"/>
+    <w:lsdException w:name="Table Web 3" w:semiHidden="1" w:unhideWhenUsed="1"/>
+    <w:lsdException w:name="Balloon Text" w:semiHidden="1" w:unhideWhenUsed="1"/>
+    <w:lsdException w:name="Table Grid" w:uiPriority="59"/>
+    <w:lsdException w:name="Table Theme" w:semiHidden="1" w:unhideWhenUsed="1"/>
+    <w:lsdException w:name="Placeholder Text" w:semiHidden="1"/>
+    <w:lsdException w:name="No Spacing" w:uiPriority="1" w:qFormat="1"/>
+    <w:lsdException w:name="Light Shading" w:uiPriority="60"/>
+    <w:lsdException w:name="Light List" w:uiPriority="61"/>
+    <w:lsdException w:name="Light Grid" w:uiPriority="62"/>
+    <w:lsdException w:name="Medium Shading 1" w:uiPriority="63"/>
+    <w:lsdException w:name="Medium Shading 2" w:uiPriority="64"/>
+    <w:lsdException w:name="Medium List 1" w:uiPriority="65"/>
+    <w:lsdException w:name="Medium List 2" w:uiPriority="66"/>
+    <w:lsdException w:name="Medium Grid 1" w:uiPriority="67"/>
+    <w:lsdException w:name="Medium Grid 2" w:uiPriority="68"/>
+    <w:lsdException w:name="Medium Grid 3" w:uiPriority="69"/>
+    <w:lsdException w:name="Dark List" w:uiPriority="70"/>
+    <w:lsdException w:name="Colorful Shading" w:uiPriority="71"/>
+    <w:lsdException w:name="Colorful List" w:uiPriority="72"/>
+    <w:lsdException w:name="Colorful Grid" w:uiPriority="73"/>
+    <w:lsdException w:name="Light Shading Accent 1" w:uiPriority="60"/>
+    <w:lsdException w:name="Light List Accent 1" w:uiPriority="61"/>
+    <w:lsdException w:name="Light Grid Accent 1" w:uiPriority="62"/>
+    <w:lsdException w:name="Medium Shading 1 Accent 1" w:uiPriority="63"/>
+    <w:lsdException w:name="Medium Shading 2 Accent 1" w:uiPriority="64"/>
+    <w:lsdException w:name="Medium List 1 Accent 1" w:uiPriority="65"/>
+    <w:lsdException w:name="Revision" w:semiHidden="1"/>
+    <w:lsdException w:name="List Paragraph" w:uiPriority="34" w:qFormat="1"/>
+    <w:lsdException w:name="Quote" w:uiPriority="29" w:qFormat="1"/>
+    <w:lsdException w:name="Intense Quote" w:uiPriority="30" w:qFormat="1"/>
+    <w:lsdException w:name="Medium List 2 Accent 1" w:uiPriority="66"/>
+    <w:lsdException w:name="Medium Grid 1 Accent 1" w:uiPriority="67"/>
+    <w:lsdException w:name="Medium Grid 2 Accent 1" w:uiPriority="68"/>
+    <w:lsdException w:name="Medium Grid 3 Accent 1" w:uiPriority="69"/>
+    <w:lsdException w:name="Dark List Accent 1" w:uiPriority="70"/>
+    <w:lsdException w:name="Colorful Shading Accent 1" w:uiPriority="71"/>
+    <w:lsdException w:name="Colorful List Accent 1" w:uiPriority="72"/>
+    <w:lsdException w:name="Colorful Grid Accent 1" w:uiPriority="73"/>
+    <w:lsdException w:name="Light Shading Accent 2" w:uiPriority="60"/>
+    <w:lsdException w:name="Light List Accent 2" w:uiPriority="61"/>
+    <w:lsdException w:name="Light Grid Accent 2" w:uiPriority="62"/>
+    <w:lsdException w:name="Medium Shading 1 Accent 2" w:uiPriority="63"/>
+    <w:lsdException w:name="Medium Shading 2 Accent 2" w:uiPriority="64"/>
+    <w:lsdException w:name="Medium List 1 Accent 2" w:uiPriority="65"/>
+    <w:lsdException w:name="Medium List 2 Accent 2" w:uiPriority="66"/>
+    <w:lsdException w:name="Medium Grid 1 Accent 2" w:uiPriority="67"/>
+    <w:lsdException w:name="Medium Grid 2 Accent 2" w:uiPriority="68"/>
+    <w:lsdException w:name="Medium Grid 3 Accent 2" w:uiPriority="69"/>
+    <w:lsdException w:name="Dark List Accent 2" w:uiPriority="70"/>
+    <w:lsdException w:name="Colorful Shading Accent 2" w:uiPriority="71"/>
+    <w:lsdException w:name="Colorful List Accent 2" w:uiPriority="72"/>
+    <w:lsdException w:name="Colorful Grid Accent 2" w:uiPriority="73"/>
+    <w:lsdException w:name="Light Shading Accent 3" w:uiPriority="60"/>
+    <w:lsdException w:name="Light List Accent 3" w:uiPriority="61"/>
+    <w:lsdException w:name="Light Grid Accent 3" w:uiPriority="62"/>
+    <w:lsdException w:name="Medium Shading 1 Accent 3" w:uiPriority="63"/>
+    <w:lsdException w:name="Medium Shading 2 Accent 3" w:uiPriority="64"/>
+    <w:lsdException w:name="Medium List 1 Accent 3" w:uiPriority="65"/>
+    <w:lsdException w:name="Medium List 2 Accent 3" w:uiPriority="66"/>
+    <w:lsdException w:name="Medium Grid 1 Accent 3" w:uiPriority="67"/>
+    <w:lsdException w:name="Medium Grid 2 Accent 3" w:uiPriority="68"/>
+    <w:lsdException w:name="Medium Grid 3 Accent 3" w:uiPriority="69"/>
+    <w:lsdException w:name="Dark List Accent 3" w:uiPriority="70"/>
+    <w:lsdException w:name="Colorful Shading Accent 3" w:uiPriority="71"/>
+    <w:lsdException w:name="Colorful List Accent 3" w:uiPriority="72"/>
+    <w:lsdException w:name="Colorful Grid Accent 3" w:uiPriority="73"/>
+    <w:lsdException w:name="Light Shading Accent 4" w:uiPriority="60"/>
+    <w:lsdException w:name="Light List Accent 4" w:uiPriority="61"/>
+    <w:lsdException w:name="Light Grid Accent 4" w:uiPriority="62"/>
+    <w:lsdException w:name="Medium Shading 1 Accent 4" w:uiPriority="63"/>
+    <w:lsdException w:name="Medium Shading 2 Accent 4" w:uiPriority="64"/>
+    <w:lsdException w:name="Medium List 1 Accent 4" w:uiPriority="65"/>
+    <w:lsdException w:name="Medium List 2 Accent 4" w:uiPriority="66"/>
+    <w:lsdException w:name="Medium Grid 1 Accent 4" w:uiPriority="67"/>
+    <w:lsdException w:name="Medium Grid 2 Accent 4" w:uiPriority="68"/>
+    <w:lsdException w:name="Medium Grid 3 Accent 4" w:uiPriority="69"/>
+    <w:lsdException w:name="Dark List Accent 4" w:uiPriority="70"/>
+    <w:lsdException w:name="Colorful Shading Accent 4" w:uiPriority="71"/>
+    <w:lsdException w:name="Colorful List Accent 4" w:uiPriority="72"/>
+    <w:lsdException w:name="Colorful Grid Accent 4" w:uiPriority="73"/>
+    <w:lsdException w:name="Light Shading Accent 5" w:uiPriority="60"/>
+    <w:lsdException w:name="Light List Accent 5" w:uiPriority="61"/>
+    <w:lsdException w:name="Light Grid Accent 5" w:uiPriority="62"/>
+    <w:lsdException w:name="Medium Shading 1 Accent 5" w:uiPriority="63"/>
+    <w:lsdException w:name="Medium Shading 2 Accent 5" w:uiPriority="64"/>
+    <w:lsdException w:name="Medium List 1 Accent 5" w:uiPriority="65"/>
+    <w:lsdException w:name="Medium List 2 Accent 5" w:uiPriority="66"/>
+    <w:lsdException w:name="Medium Grid 1 Accent 5" w:uiPriority="67"/>
+    <w:lsdException w:name="Medium Grid 2 Accent 5" w:uiPriority="68"/>
+    <w:lsdException w:name="Medium Grid 3 Accent 5" w:uiPriority="69"/>
+    <w:lsdException w:name="Dark List Accent 5" w:uiPriority="70"/>
+    <w:lsdException w:name="Colorful Shading Accent 5" w:uiPriority="71"/>
+    <w:lsdException w:name="Colorful List Accent 5" w:uiPriority="72"/>
+    <w:lsdException w:name="Colorful Grid Accent 5" w:uiPriority="73"/>
+    <w:lsdException w:name="Light Shading Accent 6" w:uiPriority="60"/>
+    <w:lsdException w:name="Light List Accent 6" w:uiPriority="61"/>
+    <w:lsdException w:name="Light Grid Accent 6" w:uiPriority="62"/>
+    <w:lsdException w:name="Medium Shading 1 Accent 6" w:uiPriority="63"/>
+    <w:lsdException w:name="Medium Shading 2 Accent 6" w:uiPriority="64"/>
+    <w:lsdException w:name="Medium List 1 Accent 6" w:uiPriority="65"/>
+    <w:lsdException w:name="Medium List 2 Accent 6" w:uiPriority="66"/>
+    <w:lsdException w:name="Medium Grid 1 Accent 6" w:uiPriority="67"/>
+    <w:lsdException w:name="Medium Grid 2 Accent 6" w:uiPriority="68"/>
+    <w:lsdException w:name="Medium Grid 3 Accent 6" w:uiPriority="69"/>
+    <w:lsdException w:name="Dark List Accent 6" w:uiPriority="70"/>
+    <w:lsdException w:name="Colorful Shading Accent 6" w:uiPriority="71"/>
+    <w:lsdException w:name="Colorful List Accent 6" w:uiPriority="72"/>
+    <w:lsdException w:name="Colorful Grid Accent 6" w:uiPriority="73"/>
+    <w:lsdException w:name="Subtle Emphasis" w:uiPriority="19" w:qFormat="1"/>
+    <w:lsdException w:name="Intense Emphasis" w:uiPriority="21" w:qFormat="1"/>
+    <w:lsdException w:name="Subtle Reference" w:uiPriority="31" w:qFormat="1"/>
+    <w:lsdException w:name="Intense Reference" w:uiPriority="32" w:qFormat="1"/>
+    <w:lsdException w:name="Book Title" w:uiPriority="33" w:qFormat="1"/>
+    <w:lsdException w:name="Bibliography" w:semiHidden="1" w:uiPriority="37" w:unhideWhenUsed="1"/>
+    <w:lsdException w:name="TOC Heading" w:semiHidden="1" w:uiPriority="39" w:unhideWhenUsed="1" w:qFormat="1"/>
+    <w:lsdException w:name="Plain Table 1" w:uiPriority="41"/>
+    <w:lsdException w:name="Plain Table 2" w:uiPriority="42"/>
+    <w:lsdException w:name="Plain Table 3" w:uiPriority="43"/>
+    <w:lsdException w:name="Plain Table 4" w:uiPriority="44"/>
+    <w:lsdException w:name="Plain Table 5" w:uiPriority="45"/>
+    <w:lsdException w:name="Grid Table Light" w:uiPriority="40"/>
+    <w:lsdException w:name="Grid Table 1 Light" w:uiPriority="46"/>
+    <w:lsdException w:name="Grid Table 2" w:uiPriority="47"/>
+    <w:lsdException w:name="Grid Table 3" w:uiPriority="48"/>
+    <w:lsdException w:name="Grid Table 4" w:uiPriority="49"/>
+    <w:lsdException w:name="Grid Table 5 Dark" w:uiPriority="50"/>
+    <w:lsdException w:name="Grid Table 6 Colorful" w:uiPriority="51"/>
+    <w:lsdException w:name="Grid Table 7 Colorful" w:uiPriority="52"/>
+    <w:lsdException w:name="Grid Table 1 Light Accent 1" w:uiPriority="46"/>
+    <w:lsdException w:name="Grid Table 2 Accent 1" w:uiPriority="47"/>
+    <w:lsdException w:name="Grid Table 3 Accent 1" w:uiPriority="48"/>
+    <w:lsdException w:name="Grid Table 4 Accent 1" w:uiPriority="49"/>
+    <w:lsdException w:name="Grid Table 5 Dark Accent 1" w:uiPriority="50"/>
+    <w:lsdException w:name="Grid Table 6 Colorful Accent 1" w:uiPriority="51"/>
+    <w:lsdException w:name="Grid Table 7 Colorful Accent 1" w:uiPriority="52"/>
+    <w:lsdException w:name="Grid Table 1 Light Accent 2" w:uiPriority="46"/>
+    <w:lsdException w:name="Grid Table 2 Accent 2" w:uiPriority="47"/>
+    <w:lsdException w:name="Grid Table 3 Accent 2" w:uiPriority="48"/>
+    <w:lsdException w:name="Grid Table 4 Accent 2" w:uiPriority="49"/>
+    <w:lsdException w:name="Grid Table 5 Dark Accent 2" w:uiPriority="50"/>
+    <w:lsdException w:name="Grid Table 6 Colorful Accent 2" w:uiPriority="51"/>
+    <w:lsdException w:name="Grid Table 7 Colorful Accent 2" w:uiPriority="52"/>
+    <w:lsdException w:name="Grid Table 1 Light Accent 3" w:uiPriority="46"/>
+    <w:lsdException w:name="Grid Table 2 Accent 3" w:uiPriority="47"/>
+    <w:lsdException w:name="Grid Table 3 Accent 3" w:uiPriority="48"/>
+    <w:lsdException w:name="Grid Table 4 Accent 3" w:uiPriority="49"/>
+    <w:lsdException w:name="Grid Table 5 Dark Accent 3" w:uiPriority="50"/>
+    <w:lsdException w:name="Grid Table 6 Colorful Accent 3" w:uiPriority="51"/>
+    <w:lsdException w:name="Grid Table 7 Colorful Accent 3" w:uiPriority="52"/>
+    <w:lsdException w:name="Grid Table 1 Light Accent 4" w:uiPriority="46"/>
+    <w:lsdException w:name="Grid Table 2 Accent 4" w:uiPriority="47"/>
+    <w:lsdException w:name="Grid Table 3 Accent 4" w:uiPriority="48"/>
+    <w:lsdException w:name="Grid Table 4 Accent 4" w:uiPriority="49"/>
+    <w:lsdException w:name="Grid Table 5 Dark Accent 4" w:uiPriority="50"/>
+    <w:lsdException w:name="Grid Table 6 Colorful Accent 4" w:uiPriority="51"/>
+    <w:lsdException w:name="Grid Table 7 Colorful Accent 4" w:uiPriority="52"/>
+    <w:lsdException w:name="Grid Table 1 Light Accent 5" w:uiPriority="46"/>
+    <w:lsdException w:name="Grid Table 2 Accent 5" w:uiPriority="47"/>
+    <w:lsdException w:name="Grid Table 3 Accent 5" w:uiPriority="48"/>
+    <w:lsdException w:name="Grid Table 4 Accent 5" w:uiPriority="49"/>
+    <w:lsdException w:name="Grid Table 5 Dark Accent 5" w:uiPriority="50"/>
+    <w:lsdException w:name="Grid Table 6 Colorful Accent 5" w:uiPriority="51"/>
+    <w:lsdException w:name="Grid Table 7 Colorful Accent 5" w:uiPriority="52"/>
+    <w:lsdException w:name="Grid Table 1 Light Accent 6" w:uiPriority="46"/>
+    <w:lsdException w:name="Grid Table 2 Accent 6" w:uiPriority="47"/>
+    <w:lsdException w:name="Grid Table 3 Accent 6" w:uiPriority="48"/>
+    <w:lsdException w:name="Grid Table 4 Accent 6" w:uiPriority="49"/>
+    <w:lsdException w:name="Grid Table 5 Dark Accent 6" w:uiPriority="50"/>
+    <w:lsdException w:name="Grid Table 6 Colorful Accent 6" w:uiPriority="51"/>
+    <w:lsdException w:name="Grid Table 7 Colorful Accent 6" w:uiPriority="52"/>
+    <w:lsdException w:name="List Table 1 Light" w:uiPriority="46"/>
+    <w:lsdException w:name="List Table 2" w:uiPriority="47"/>
+    <w:lsdException w:name="List Table 3" w:uiPriority="48"/>
+    <w:lsdException w:name="List Table 4" w:uiPriority="49"/>
+    <w:lsdException w:name="List Table 5 Dark" w:uiPriority="50"/>
+    <w:lsdException w:name="List Table 6 Colorful" w:uiPriority="51"/>
+    <w:lsdException w:name="List Table 7 Colorful" w:uiPriority="52"/>
+    <w:lsdException w:name="List Table 1 Light Accent 1" w:uiPriority="46"/>
+    <w:lsdException w:name="List Table 2 Accent 1" w:uiPriority="47"/>
+    <w:lsdException w:name="List Table 3 Accent 1" w:uiPriority="48"/>
+    <w:lsdException w:name="List Table 4 Accent 1" w:uiPriority="49"/>
+    <w:lsdException w:name="List Table 5 Dark Accent 1" w:uiPriority="50"/>
+    <w:lsdException w:name="List Table 6 Colorful Accent 1" w:uiPriority="51"/>
+    <w:lsdException w:name="List Table 7 Colorful Accent 1" w:uiPriority="52"/>
+    <w:lsdException w:name="List Table 1 Light Accent 2" w:uiPriority="46"/>
+    <w:lsdException w:name="List Table 2 Accent 2" w:uiPriority="47"/>
+    <w:lsdException w:name="List Table 3 Accent 2" w:uiPriority="48"/>
+    <w:lsdException w:name="List Table 4 Accent 2" w:uiPriority="49"/>
+    <w:lsdException w:name="List Table 5 Dark Accent 2" w:uiPriority="50"/>
+    <w:lsdException w:name="List Table 6 Colorful Accent 2" w:uiPriority="51"/>
+    <w:lsdException w:name="List Table 7 Colorful Accent 2" w:uiPriority="52"/>
+    <w:lsdException w:name="List Table 1 Light Accent 3" w:uiPriority="46"/>
+    <w:lsdException w:name="List Table 2 Accent 3" w:uiPriority="47"/>
+    <w:lsdException w:name="List Table 3 Accent 3" w:uiPriority="48"/>
+    <w:lsdException w:name="List Table 4 Accent 3" w:uiPriority="49"/>
+    <w:lsdException w:name="List Table 5 Dark Accent 3" w:uiPriority="50"/>
+    <w:lsdException w:name="List Table 6 Colorful Accent 3" w:uiPriority="51"/>
+    <w:lsdException w:name="List Table 7 Colorful Accent 3" w:uiPriority="52"/>
+    <w:lsdException w:name="List Table 1 Light Accent 4" w:uiPriority="46"/>
+    <w:lsdException w:name="List Table 2 Accent 4" w:uiPriority="47"/>
+    <w:lsdException w:name="List Table 3 Accent 4" w:uiPriority="48"/>
+    <w:lsdException w:name="List Table 4 Accent 4" w:uiPriority="49"/>
+    <w:lsdException w:name="List Table 5 Dark Accent 4" w:uiPriority="50"/>
+    <w:lsdException w:name="List Table 6 Colorful Accent 4" w:uiPriority="51"/>
+    <w:lsdException w:name="List Table 7 Colorful Accent 4" w:uiPriority="52"/>
+    <w:lsdException w:name="List Table 1 Light Accent 5" w:uiPriority="46"/>
+    <w:lsdException w:name="List Table 2 Accent 5" w:uiPriority="47"/>
+    <w:lsdException w:name="List Table 3 Accent 5" w:uiPriority="48"/>
+    <w:lsdException w:name="List Table 4 Accent 5" w:uiPriority="49"/>
+    <w:lsdException w:name="List Table 5 Dark Accent 5" w:uiPriority="50"/>
+    <w:lsdException w:name="List Table 6 Colorful Accent 5" w:uiPriority="51"/>
+    <w:lsdException w:name="List Table 7 Colorful Accent 5" w:uiPriority="52"/>
+    <w:lsdException w:name="List Table 1 Light Accent 6" w:uiPriority="46"/>
+    <w:lsdException w:name="List Table 2 Accent 6" w:uiPriority="47"/>
+    <w:lsdException w:name="List Table 3 Accent 6" w:uiPriority="48"/>
+    <w:lsdException w:name="List Table 4 Accent 6" w:uiPriority="49"/>
+    <w:lsdException w:name="List Table 5 Dark Accent 6" w:uiPriority="50"/>
+    <w:lsdException w:name="List Table 6 Colorful Accent 6" w:uiPriority="51"/>
+    <w:lsdException w:name="List Table 7 Colorful Accent 6" w:uiPriority="52"/>
   </w:latentStyles>
   <w:style w:type="paragraph" w:default="1" w:styleId="Standard">
     <w:name w:val="Normal"/>
@@ -2043,7 +1771,7 @@
 </file>
 
 <file path=customXml/itemProps1.xml><?xml version="1.0" encoding="utf-8"?>
-<ds:datastoreItem xmlns:ds="http://schemas.openxmlformats.org/officeDocument/2006/customXml" ds:itemID="{6511E8DA-F628-4768-A89C-44D01FB48FAD}">
+<ds:datastoreItem xmlns:ds="http://schemas.openxmlformats.org/officeDocument/2006/customXml" ds:itemID="{B9F31DFA-FEE4-413B-B2CD-ECEFA2020B0D}">
   <ds:schemaRefs>
     <ds:schemaRef ds:uri="http://schemas.openxmlformats.org/officeDocument/2006/bibliography"/>
   </ds:schemaRefs>

</xml_diff>